<commit_message>
ADD: last part of analyze
</commit_message>
<xml_diff>
--- a/sem_02/lab_05/report.docx
+++ b/sem_02/lab_05/report.docx
@@ -784,6 +784,7 @@
           <w:rFonts w:eastAsia="Calibri"/>
           <w:i/>
           <w:iCs/>
+          <w:lang w:val="en-US"/>
         </w:rPr>
       </w:pPr>
       <w:r>
@@ -792,23 +793,42 @@
           <w:i/>
           <w:iCs/>
         </w:rPr>
-        <w:t>Москва, 202</w:t>
+        <w:t>Москва</w:t>
       </w:r>
       <w:r>
         <w:rPr>
           <w:rFonts w:eastAsia="Calibri"/>
           <w:i/>
           <w:iCs/>
-        </w:rPr>
-        <w:t>1</w:t>
+          <w:lang w:val="en-US"/>
+        </w:rPr>
+        <w:t>, 202</w:t>
       </w:r>
       <w:r>
         <w:rPr>
           <w:rFonts w:eastAsia="Calibri"/>
           <w:i/>
           <w:iCs/>
-        </w:rPr>
-        <w:t xml:space="preserve"> г</w:t>
+          <w:lang w:val="en-US"/>
+        </w:rPr>
+        <w:t>1</w:t>
+      </w:r>
+      <w:r>
+        <w:rPr>
+          <w:rFonts w:eastAsia="Calibri"/>
+          <w:i/>
+          <w:iCs/>
+          <w:lang w:val="en-US"/>
+        </w:rPr>
+        <w:t xml:space="preserve"> </w:t>
+      </w:r>
+      <w:r>
+        <w:rPr>
+          <w:rFonts w:eastAsia="Calibri"/>
+          <w:i/>
+          <w:iCs/>
+        </w:rPr>
+        <w:t>г</w:t>
       </w:r>
     </w:p>
     <w:p>
@@ -824,7 +844,14 @@
           <w:rFonts w:eastAsia="Calibri"/>
         </w:rPr>
         <w:lastRenderedPageBreak/>
-        <w:t xml:space="preserve">Структура </w:t>
+        <w:t>Структура</w:t>
+      </w:r>
+      <w:r>
+        <w:rPr>
+          <w:rFonts w:eastAsia="Calibri"/>
+          <w:lang w:val="en-US"/>
+        </w:rPr>
+        <w:t xml:space="preserve"> </w:t>
       </w:r>
       <w:r>
         <w:rPr>
@@ -4166,10 +4193,7 @@
         <w:t>, _IONBF</w:t>
       </w:r>
       <w:r>
-        <w:t xml:space="preserve"> </w:t>
-      </w:r>
-      <w:r>
-        <w:t>(</w:t>
+        <w:t xml:space="preserve"> (</w:t>
       </w:r>
       <w:r>
         <w:t>полная буферизация</w:t>
@@ -4197,106 +4221,104 @@
       </w:r>
     </w:p>
     <w:p>
-      <w:pPr>
+      <w:r>
+        <w:t xml:space="preserve">При первом вызове </w:t>
+      </w:r>
+      <w:r>
         <w:rPr>
           <w:lang w:val="en-US"/>
         </w:rPr>
-      </w:pPr>
-      <w:r>
-        <w:t xml:space="preserve">При первом вызове </w:t>
+        <w:t>fscanf</w:t>
+      </w:r>
+      <w:r>
+        <w:t xml:space="preserve">() </w:t>
+      </w:r>
+      <w:r>
+        <w:t xml:space="preserve">для </w:t>
       </w:r>
       <w:r>
         <w:rPr>
           <w:lang w:val="en-US"/>
         </w:rPr>
-        <w:t>fscanf</w:t>
-      </w:r>
-      <w:r>
-        <w:t xml:space="preserve">() </w:t>
-      </w:r>
-      <w:r>
-        <w:t xml:space="preserve">для </w:t>
+        <w:t>fs</w:t>
+      </w:r>
+      <w:r>
+        <w:t xml:space="preserve">1 </w:t>
+      </w:r>
+      <w:r>
+        <w:t xml:space="preserve">в структуре </w:t>
       </w:r>
       <w:r>
         <w:rPr>
           <w:lang w:val="en-US"/>
         </w:rPr>
+        <w:t>struct</w:t>
+      </w:r>
+      <w:r>
+        <w:t>_</w:t>
+      </w:r>
+      <w:r>
+        <w:rPr>
+          <w:lang w:val="en-US"/>
+        </w:rPr>
+        <w:t>file</w:t>
+      </w:r>
+      <w:r>
+        <w:t xml:space="preserve"> (для </w:t>
+      </w:r>
+      <w:r>
+        <w:rPr>
+          <w:lang w:val="en-US"/>
+        </w:rPr>
+        <w:t>fd</w:t>
+      </w:r>
+      <w:r>
+        <w:t xml:space="preserve">) </w:t>
+      </w:r>
+      <w:r>
+        <w:t xml:space="preserve">значение </w:t>
+      </w:r>
+      <w:r>
+        <w:rPr>
+          <w:lang w:val="en-US"/>
+        </w:rPr>
+        <w:t>f</w:t>
+      </w:r>
+      <w:r>
+        <w:t>_</w:t>
+      </w:r>
+      <w:r>
+        <w:rPr>
+          <w:lang w:val="en-US"/>
+        </w:rPr>
+        <w:t>pos</w:t>
+      </w:r>
+      <w:r>
+        <w:t xml:space="preserve"> </w:t>
+      </w:r>
+      <w:r>
+        <w:t xml:space="preserve">будет увеличено на 20 единиц, так как для заполнения буфера </w:t>
+      </w:r>
+      <w:r>
+        <w:rPr>
+          <w:lang w:val="en-US"/>
+        </w:rPr>
         <w:t>fs</w:t>
       </w:r>
       <w:r>
         <w:t xml:space="preserve">1 </w:t>
       </w:r>
       <w:r>
-        <w:t xml:space="preserve">в структуре </w:t>
+        <w:t xml:space="preserve">потребуется 20 байт – считается 20 символов. Далее остальные символы будут считаны в буфер </w:t>
       </w:r>
       <w:r>
         <w:rPr>
           <w:lang w:val="en-US"/>
         </w:rPr>
-        <w:t>struct</w:t>
-      </w:r>
-      <w:r>
-        <w:t>_</w:t>
-      </w:r>
-      <w:r>
-        <w:rPr>
-          <w:lang w:val="en-US"/>
-        </w:rPr>
-        <w:t>file</w:t>
-      </w:r>
-      <w:r>
-        <w:t xml:space="preserve"> (для </w:t>
-      </w:r>
-      <w:r>
-        <w:rPr>
-          <w:lang w:val="en-US"/>
-        </w:rPr>
-        <w:t>fd</w:t>
-      </w:r>
-      <w:r>
-        <w:t xml:space="preserve">) </w:t>
-      </w:r>
-      <w:r>
-        <w:t xml:space="preserve">значение </w:t>
-      </w:r>
-      <w:r>
-        <w:rPr>
-          <w:lang w:val="en-US"/>
-        </w:rPr>
-        <w:t>f</w:t>
-      </w:r>
-      <w:r>
-        <w:t>_</w:t>
-      </w:r>
-      <w:r>
-        <w:rPr>
-          <w:lang w:val="en-US"/>
-        </w:rPr>
-        <w:t>pos</w:t>
-      </w:r>
-      <w:r>
-        <w:t xml:space="preserve"> </w:t>
-      </w:r>
-      <w:r>
-        <w:t xml:space="preserve">будет увеличено на 20 единиц, так как для заполнения буфера </w:t>
-      </w:r>
-      <w:r>
-        <w:rPr>
-          <w:lang w:val="en-US"/>
-        </w:rPr>
         <w:t>fs</w:t>
       </w:r>
       <w:r>
-        <w:t xml:space="preserve">1 </w:t>
-      </w:r>
-      <w:r>
-        <w:t xml:space="preserve">потребуется 20 байт – считается 20 символов. Далее остальные символы будут считаны в буфер </w:t>
-      </w:r>
-      <w:r>
-        <w:rPr>
-          <w:lang w:val="en-US"/>
-        </w:rPr>
-        <w:t>fs2.</w:t>
+        <w:t>2.</w:t>
       </w:r>
     </w:p>
     <w:p>
@@ -5973,7 +5995,7 @@
                 <w:color w:val="FFFFFF" w:themeColor="background1"/>
                 <w:sz w:val="21"/>
                 <w:szCs w:val="21"/>
-                <w:lang w:val="en-US" w:eastAsia="ru-RU"/>
+                <w:lang w:eastAsia="ru-RU"/>
               </w:rPr>
             </w:pPr>
             <w:r>
@@ -6377,16 +6399,154 @@
         <w:t>Анализ</w:t>
       </w:r>
     </w:p>
-    <w:p/>
     <w:p>
-      <w:pPr>
-        <w:pStyle w:val="1"/>
-      </w:pPr>
-      <w:r>
-        <w:t>Программа 3.</w:t>
+      <w:r>
+        <w:t xml:space="preserve">С использованием системного вызова </w:t>
+      </w:r>
+      <w:r>
+        <w:rPr>
+          <w:lang w:val="en-US"/>
+        </w:rPr>
+        <w:t>open</w:t>
+      </w:r>
+      <w:r>
+        <w:t xml:space="preserve">() </w:t>
+      </w:r>
+      <w:r>
+        <w:t>создаётся</w:t>
+      </w:r>
+      <w:r>
+        <w:t xml:space="preserve"> два</w:t>
+      </w:r>
+      <w:r>
+        <w:t xml:space="preserve"> файловы</w:t>
+      </w:r>
+      <w:r>
+        <w:t>х</w:t>
+      </w:r>
+      <w:r>
+        <w:t xml:space="preserve"> дескриптор</w:t>
+      </w:r>
+      <w:r>
+        <w:t xml:space="preserve">а </w:t>
+      </w:r>
+      <w:r>
+        <w:t xml:space="preserve">для </w:t>
+      </w:r>
+      <w:r>
+        <w:t xml:space="preserve">одного </w:t>
+      </w:r>
+      <w:r>
+        <w:t xml:space="preserve">текстового файла. Данный файл открыт только на чтение – </w:t>
+      </w:r>
+      <w:r>
+        <w:rPr>
+          <w:lang w:val="en-US"/>
+        </w:rPr>
+        <w:t>O</w:t>
+      </w:r>
+      <w:r>
+        <w:t>_</w:t>
+      </w:r>
+      <w:r>
+        <w:rPr>
+          <w:lang w:val="en-US"/>
+        </w:rPr>
+        <w:t>RDONLY</w:t>
+      </w:r>
+      <w:r>
+        <w:t>.</w:t>
+      </w:r>
+      <w:r>
+        <w:t xml:space="preserve"> Таким образом, в программе присутствует два различных </w:t>
+      </w:r>
+      <w:r>
+        <w:rPr>
+          <w:lang w:val="en-US"/>
+        </w:rPr>
+        <w:t>struct</w:t>
+      </w:r>
+      <w:r>
+        <w:t xml:space="preserve"> </w:t>
+      </w:r>
+      <w:r>
+        <w:rPr>
+          <w:lang w:val="en-US"/>
+        </w:rPr>
+        <w:t>file</w:t>
+      </w:r>
+      <w:r>
+        <w:t xml:space="preserve">, </w:t>
+      </w:r>
+      <w:r>
+        <w:t xml:space="preserve">которые ссылаются на один </w:t>
+      </w:r>
+      <w:r>
+        <w:rPr>
+          <w:lang w:val="en-US"/>
+        </w:rPr>
+        <w:t>struct</w:t>
+      </w:r>
+      <w:r>
+        <w:t xml:space="preserve"> </w:t>
+      </w:r>
+      <w:r>
+        <w:rPr>
+          <w:lang w:val="en-US"/>
+        </w:rPr>
+        <w:t>inode</w:t>
+      </w:r>
+      <w:r>
+        <w:t>.</w:t>
       </w:r>
     </w:p>
     <w:p>
+      <w:r>
+        <w:t xml:space="preserve">Так как в программе присутствуют две различные </w:t>
+      </w:r>
+      <w:r>
+        <w:rPr>
+          <w:lang w:val="en-US"/>
+        </w:rPr>
+        <w:t>struct</w:t>
+      </w:r>
+      <w:r>
+        <w:t xml:space="preserve"> </w:t>
+      </w:r>
+      <w:r>
+        <w:rPr>
+          <w:lang w:val="en-US"/>
+        </w:rPr>
+        <w:t>file</w:t>
+      </w:r>
+      <w:r>
+        <w:t xml:space="preserve"> </w:t>
+      </w:r>
+      <w:r>
+        <w:t>–</w:t>
+      </w:r>
+      <w:r>
+        <w:t xml:space="preserve"> </w:t>
+      </w:r>
+      <w:r>
+        <w:t>в реализации с единственным потоком каждый символ будет выведен с повторением. В реализации с двумя потоками символы будут идти в разном порядке, но будет прослеживаться «алфавитная последовательность»</w:t>
+      </w:r>
+      <w:r>
+        <w:t>, полученная от</w:t>
+      </w:r>
+      <w:r>
+        <w:t xml:space="preserve"> каждого потока.</w:t>
+      </w:r>
+    </w:p>
+    <w:p>
+      <w:pPr>
+        <w:pStyle w:val="1"/>
+      </w:pPr>
+      <w:r>
+        <w:t>Программа 3.</w:t>
+      </w:r>
+    </w:p>
+    <w:p>
       <w:pPr>
         <w:rPr>
           <w:sz w:val="24"/>
@@ -6402,7 +6562,11 @@
         <w:t>fopen</w:t>
       </w:r>
       <w:r>
-        <w:t xml:space="preserve">(). Для этого объявляются два файловых дескриптора. В цикле записать в файл буквы латинского алфавита поочередно передавая функции </w:t>
+        <w:t xml:space="preserve">(). Для этого объявляются два </w:t>
+      </w:r>
+      <w:r>
+        <w:lastRenderedPageBreak/>
+        <w:t xml:space="preserve">файловых дескриптора. В цикле записать в файл буквы латинского алфавита поочередно передавая функции </w:t>
       </w:r>
       <w:r>
         <w:rPr>
@@ -6549,7 +6713,6 @@
                 <w:szCs w:val="21"/>
                 <w:lang w:val="en-US" w:eastAsia="ru-RU"/>
               </w:rPr>
-              <w:lastRenderedPageBreak/>
               <w:t>int</w:t>
             </w:r>
             <w:r>
@@ -6905,7 +7068,6 @@
     </w:tbl>
     <w:p>
       <w:r>
-        <w:lastRenderedPageBreak/>
         <w:t>Результат работы программы:</w:t>
       </w:r>
     </w:p>
@@ -6979,197 +7141,117 @@
               <w:jc w:val="left"/>
               <w:rPr>
                 <w:rFonts w:ascii="Consolas" w:eastAsia="Times New Roman" w:hAnsi="Consolas" w:cs="Times New Roman"/>
-                <w:color w:val="F8F8F2"/>
-                <w:sz w:val="21"/>
-                <w:szCs w:val="21"/>
-                <w:lang w:val="en-US" w:eastAsia="ru-RU"/>
-              </w:rPr>
-            </w:pPr>
-            <w:r>
-              <w:rPr>
-                <w:rFonts w:ascii="Consolas" w:eastAsia="Times New Roman" w:hAnsi="Consolas" w:cs="Times New Roman"/>
-                <w:color w:val="F92672"/>
-                <w:sz w:val="21"/>
-                <w:szCs w:val="21"/>
-                <w:lang w:val="en-US" w:eastAsia="ru-RU"/>
-              </w:rPr>
-              <w:t>#include</w:t>
-            </w:r>
-            <w:r>
-              <w:rPr>
-                <w:rFonts w:ascii="Consolas" w:eastAsia="Times New Roman" w:hAnsi="Consolas" w:cs="Times New Roman"/>
-                <w:color w:val="F8F8F2"/>
-                <w:sz w:val="21"/>
-                <w:szCs w:val="21"/>
-                <w:lang w:val="en-US" w:eastAsia="ru-RU"/>
-              </w:rPr>
-              <w:t> </w:t>
-            </w:r>
-            <w:r>
-              <w:rPr>
-                <w:rFonts w:ascii="Consolas" w:eastAsia="Times New Roman" w:hAnsi="Consolas" w:cs="Times New Roman"/>
-                <w:color w:val="E6DB74"/>
-                <w:sz w:val="21"/>
-                <w:szCs w:val="21"/>
-                <w:lang w:val="en-US" w:eastAsia="ru-RU"/>
-              </w:rPr>
-              <w:t>&lt;fcntl.h&gt;</w:t>
-            </w:r>
-          </w:p>
-          <w:p>
-            <w:pPr>
-              <w:shd w:val="clear" w:color="auto" w:fill="272822"/>
-              <w:spacing w:line="285" w:lineRule="atLeast"/>
-              <w:jc w:val="left"/>
-              <w:rPr>
-                <w:rFonts w:ascii="Consolas" w:eastAsia="Times New Roman" w:hAnsi="Consolas" w:cs="Times New Roman"/>
-                <w:color w:val="F8F8F2"/>
-                <w:sz w:val="21"/>
-                <w:szCs w:val="21"/>
-                <w:lang w:val="en-US" w:eastAsia="ru-RU"/>
-              </w:rPr>
-            </w:pPr>
-            <w:r>
-              <w:rPr>
-                <w:rFonts w:ascii="Consolas" w:eastAsia="Times New Roman" w:hAnsi="Consolas" w:cs="Times New Roman"/>
-                <w:color w:val="F92672"/>
-                <w:sz w:val="21"/>
-                <w:szCs w:val="21"/>
-                <w:lang w:val="en-US" w:eastAsia="ru-RU"/>
-              </w:rPr>
-              <w:t>#include</w:t>
-            </w:r>
-            <w:r>
-              <w:rPr>
-                <w:rFonts w:ascii="Consolas" w:eastAsia="Times New Roman" w:hAnsi="Consolas" w:cs="Times New Roman"/>
-                <w:color w:val="F8F8F2"/>
-                <w:sz w:val="21"/>
-                <w:szCs w:val="21"/>
-                <w:lang w:val="en-US" w:eastAsia="ru-RU"/>
-              </w:rPr>
-              <w:t> </w:t>
-            </w:r>
-            <w:r>
-              <w:rPr>
-                <w:rFonts w:ascii="Consolas" w:eastAsia="Times New Roman" w:hAnsi="Consolas" w:cs="Times New Roman"/>
-                <w:color w:val="E6DB74"/>
-                <w:sz w:val="21"/>
-                <w:szCs w:val="21"/>
-                <w:lang w:val="en-US" w:eastAsia="ru-RU"/>
-              </w:rPr>
-              <w:t>&lt;stdio.h&gt;</w:t>
-            </w:r>
-          </w:p>
-          <w:p>
-            <w:pPr>
-              <w:shd w:val="clear" w:color="auto" w:fill="272822"/>
-              <w:spacing w:line="285" w:lineRule="atLeast"/>
-              <w:jc w:val="left"/>
-              <w:rPr>
-                <w:rFonts w:ascii="Consolas" w:eastAsia="Times New Roman" w:hAnsi="Consolas" w:cs="Times New Roman"/>
-                <w:color w:val="F8F8F2"/>
-                <w:sz w:val="21"/>
-                <w:szCs w:val="21"/>
-                <w:lang w:val="en-US" w:eastAsia="ru-RU"/>
-              </w:rPr>
-            </w:pPr>
-            <w:r>
-              <w:rPr>
-                <w:rFonts w:ascii="Consolas" w:eastAsia="Times New Roman" w:hAnsi="Consolas" w:cs="Times New Roman"/>
-                <w:color w:val="F92672"/>
-                <w:sz w:val="21"/>
-                <w:szCs w:val="21"/>
-                <w:lang w:val="en-US" w:eastAsia="ru-RU"/>
-              </w:rPr>
-              <w:t>#include</w:t>
-            </w:r>
-            <w:r>
-              <w:rPr>
-                <w:rFonts w:ascii="Consolas" w:eastAsia="Times New Roman" w:hAnsi="Consolas" w:cs="Times New Roman"/>
-                <w:color w:val="F8F8F2"/>
-                <w:sz w:val="21"/>
-                <w:szCs w:val="21"/>
-                <w:lang w:val="en-US" w:eastAsia="ru-RU"/>
-              </w:rPr>
-              <w:t> </w:t>
-            </w:r>
-            <w:r>
-              <w:rPr>
-                <w:rFonts w:ascii="Consolas" w:eastAsia="Times New Roman" w:hAnsi="Consolas" w:cs="Times New Roman"/>
-                <w:color w:val="E6DB74"/>
-                <w:sz w:val="21"/>
-                <w:szCs w:val="21"/>
-                <w:lang w:val="en-US" w:eastAsia="ru-RU"/>
-              </w:rPr>
-              <w:t>&lt;unistd.h&gt;</w:t>
-            </w:r>
-          </w:p>
-          <w:p>
-            <w:pPr>
-              <w:shd w:val="clear" w:color="auto" w:fill="272822"/>
-              <w:spacing w:line="285" w:lineRule="atLeast"/>
-              <w:jc w:val="left"/>
-              <w:rPr>
-                <w:rFonts w:ascii="Consolas" w:eastAsia="Times New Roman" w:hAnsi="Consolas" w:cs="Times New Roman"/>
-                <w:color w:val="F8F8F2"/>
-                <w:sz w:val="21"/>
-                <w:szCs w:val="21"/>
-                <w:lang w:val="en-US" w:eastAsia="ru-RU"/>
-              </w:rPr>
-            </w:pPr>
-            <w:r>
-              <w:rPr>
-                <w:rFonts w:ascii="Consolas" w:eastAsia="Times New Roman" w:hAnsi="Consolas" w:cs="Times New Roman"/>
-                <w:color w:val="F92672"/>
-                <w:sz w:val="21"/>
-                <w:szCs w:val="21"/>
-                <w:lang w:val="en-US" w:eastAsia="ru-RU"/>
-              </w:rPr>
-              <w:t>#include</w:t>
-            </w:r>
-            <w:r>
-              <w:rPr>
-                <w:rFonts w:ascii="Consolas" w:eastAsia="Times New Roman" w:hAnsi="Consolas" w:cs="Times New Roman"/>
-                <w:color w:val="F8F8F2"/>
-                <w:sz w:val="21"/>
-                <w:szCs w:val="21"/>
-                <w:lang w:val="en-US" w:eastAsia="ru-RU"/>
-              </w:rPr>
-              <w:t> </w:t>
-            </w:r>
-            <w:r>
-              <w:rPr>
-                <w:rFonts w:ascii="Consolas" w:eastAsia="Times New Roman" w:hAnsi="Consolas" w:cs="Times New Roman"/>
-                <w:color w:val="E6DB74"/>
-                <w:sz w:val="21"/>
-                <w:szCs w:val="21"/>
-                <w:lang w:val="en-US" w:eastAsia="ru-RU"/>
-              </w:rPr>
-              <w:t>&lt;pthread.h&gt;</w:t>
-            </w:r>
-          </w:p>
-          <w:p>
-            <w:pPr>
-              <w:shd w:val="clear" w:color="auto" w:fill="272822"/>
-              <w:spacing w:line="285" w:lineRule="atLeast"/>
-              <w:jc w:val="left"/>
-              <w:rPr>
-                <w:rFonts w:ascii="Consolas" w:eastAsia="Times New Roman" w:hAnsi="Consolas" w:cs="Times New Roman"/>
-                <w:color w:val="F8F8F2"/>
-                <w:sz w:val="21"/>
-                <w:szCs w:val="21"/>
-                <w:lang w:val="en-US" w:eastAsia="ru-RU"/>
-              </w:rPr>
-            </w:pPr>
-          </w:p>
-          <w:p>
-            <w:pPr>
-              <w:shd w:val="clear" w:color="auto" w:fill="272822"/>
-              <w:spacing w:line="285" w:lineRule="atLeast"/>
-              <w:jc w:val="left"/>
-              <w:rPr>
-                <w:rFonts w:ascii="Consolas" w:eastAsia="Times New Roman" w:hAnsi="Consolas" w:cs="Times New Roman"/>
-                <w:color w:val="F8F8F2"/>
+                <w:color w:val="FFFFFF" w:themeColor="background1"/>
+                <w:sz w:val="21"/>
+                <w:szCs w:val="21"/>
+                <w:lang w:val="en-US" w:eastAsia="ru-RU"/>
+              </w:rPr>
+            </w:pPr>
+            <w:r>
+              <w:rPr>
+                <w:rFonts w:ascii="Consolas" w:eastAsia="Times New Roman" w:hAnsi="Consolas" w:cs="Times New Roman"/>
+                <w:color w:val="FFFFFF" w:themeColor="background1"/>
+                <w:sz w:val="21"/>
+                <w:szCs w:val="21"/>
+                <w:lang w:val="en-US" w:eastAsia="ru-RU"/>
+              </w:rPr>
+              <w:t>#include &lt;fcntl.h&gt;</w:t>
+            </w:r>
+          </w:p>
+          <w:p>
+            <w:pPr>
+              <w:shd w:val="clear" w:color="auto" w:fill="272822"/>
+              <w:spacing w:line="285" w:lineRule="atLeast"/>
+              <w:jc w:val="left"/>
+              <w:rPr>
+                <w:rFonts w:ascii="Consolas" w:eastAsia="Times New Roman" w:hAnsi="Consolas" w:cs="Times New Roman"/>
+                <w:color w:val="FFFFFF" w:themeColor="background1"/>
+                <w:sz w:val="21"/>
+                <w:szCs w:val="21"/>
+                <w:lang w:val="en-US" w:eastAsia="ru-RU"/>
+              </w:rPr>
+            </w:pPr>
+            <w:r>
+              <w:rPr>
+                <w:rFonts w:ascii="Consolas" w:eastAsia="Times New Roman" w:hAnsi="Consolas" w:cs="Times New Roman"/>
+                <w:color w:val="FFFFFF" w:themeColor="background1"/>
+                <w:sz w:val="21"/>
+                <w:szCs w:val="21"/>
+                <w:lang w:val="en-US" w:eastAsia="ru-RU"/>
+              </w:rPr>
+              <w:t>#include &lt;stdio.h&gt;</w:t>
+            </w:r>
+          </w:p>
+          <w:p>
+            <w:pPr>
+              <w:shd w:val="clear" w:color="auto" w:fill="272822"/>
+              <w:spacing w:line="285" w:lineRule="atLeast"/>
+              <w:jc w:val="left"/>
+              <w:rPr>
+                <w:rFonts w:ascii="Consolas" w:eastAsia="Times New Roman" w:hAnsi="Consolas" w:cs="Times New Roman"/>
+                <w:color w:val="FFFFFF" w:themeColor="background1"/>
+                <w:sz w:val="21"/>
+                <w:szCs w:val="21"/>
+                <w:lang w:val="en-US" w:eastAsia="ru-RU"/>
+              </w:rPr>
+            </w:pPr>
+            <w:r>
+              <w:rPr>
+                <w:rFonts w:ascii="Consolas" w:eastAsia="Times New Roman" w:hAnsi="Consolas" w:cs="Times New Roman"/>
+                <w:color w:val="FFFFFF" w:themeColor="background1"/>
+                <w:sz w:val="21"/>
+                <w:szCs w:val="21"/>
+                <w:lang w:val="en-US" w:eastAsia="ru-RU"/>
+              </w:rPr>
+              <w:t>#include &lt;unistd.h&gt;</w:t>
+            </w:r>
+          </w:p>
+          <w:p>
+            <w:pPr>
+              <w:shd w:val="clear" w:color="auto" w:fill="272822"/>
+              <w:spacing w:line="285" w:lineRule="atLeast"/>
+              <w:jc w:val="left"/>
+              <w:rPr>
+                <w:rFonts w:ascii="Consolas" w:eastAsia="Times New Roman" w:hAnsi="Consolas" w:cs="Times New Roman"/>
+                <w:color w:val="FFFFFF" w:themeColor="background1"/>
+                <w:sz w:val="21"/>
+                <w:szCs w:val="21"/>
+                <w:lang w:val="en-US" w:eastAsia="ru-RU"/>
+              </w:rPr>
+            </w:pPr>
+            <w:r>
+              <w:rPr>
+                <w:rFonts w:ascii="Consolas" w:eastAsia="Times New Roman" w:hAnsi="Consolas" w:cs="Times New Roman"/>
+                <w:color w:val="FFFFFF" w:themeColor="background1"/>
+                <w:sz w:val="21"/>
+                <w:szCs w:val="21"/>
+                <w:lang w:val="en-US" w:eastAsia="ru-RU"/>
+              </w:rPr>
+              <w:t>#include &lt;pthread.h&gt;</w:t>
+            </w:r>
+          </w:p>
+          <w:p>
+            <w:pPr>
+              <w:shd w:val="clear" w:color="auto" w:fill="272822"/>
+              <w:spacing w:line="285" w:lineRule="atLeast"/>
+              <w:jc w:val="left"/>
+              <w:rPr>
+                <w:rFonts w:ascii="Consolas" w:eastAsia="Times New Roman" w:hAnsi="Consolas" w:cs="Times New Roman"/>
+                <w:color w:val="FFFFFF" w:themeColor="background1"/>
+                <w:sz w:val="21"/>
+                <w:szCs w:val="21"/>
+                <w:lang w:val="en-US" w:eastAsia="ru-RU"/>
+              </w:rPr>
+            </w:pPr>
+          </w:p>
+          <w:p>
+            <w:pPr>
+              <w:shd w:val="clear" w:color="auto" w:fill="272822"/>
+              <w:spacing w:line="285" w:lineRule="atLeast"/>
+              <w:jc w:val="left"/>
+              <w:rPr>
+                <w:rFonts w:ascii="Consolas" w:eastAsia="Times New Roman" w:hAnsi="Consolas" w:cs="Times New Roman"/>
+                <w:color w:val="FFFFFF" w:themeColor="background1"/>
                 <w:sz w:val="21"/>
                 <w:szCs w:val="21"/>
                 <w:lang w:val="en-US" w:eastAsia="ru-RU"/>
@@ -7180,7 +7262,7 @@
                 <w:rFonts w:ascii="Consolas" w:eastAsia="Times New Roman" w:hAnsi="Consolas" w:cs="Times New Roman"/>
                 <w:i/>
                 <w:iCs/>
-                <w:color w:val="66D9EF"/>
+                <w:color w:val="FFFFFF" w:themeColor="background1"/>
                 <w:sz w:val="21"/>
                 <w:szCs w:val="21"/>
                 <w:lang w:val="en-US" w:eastAsia="ru-RU"/>
@@ -7190,49 +7272,19 @@
             <w:r>
               <w:rPr>
                 <w:rFonts w:ascii="Consolas" w:eastAsia="Times New Roman" w:hAnsi="Consolas" w:cs="Times New Roman"/>
-                <w:color w:val="F8F8F2"/>
-                <w:sz w:val="21"/>
-                <w:szCs w:val="21"/>
-                <w:lang w:val="en-US" w:eastAsia="ru-RU"/>
-              </w:rPr>
-              <w:t> </w:t>
-            </w:r>
-            <w:r>
-              <w:rPr>
-                <w:rFonts w:ascii="Consolas" w:eastAsia="Times New Roman" w:hAnsi="Consolas" w:cs="Times New Roman"/>
-                <w:color w:val="F92672"/>
-                <w:sz w:val="21"/>
-                <w:szCs w:val="21"/>
-                <w:lang w:val="en-US" w:eastAsia="ru-RU"/>
-              </w:rPr>
-              <w:t>*</w:t>
-            </w:r>
-            <w:r>
-              <w:rPr>
-                <w:rFonts w:ascii="Consolas" w:eastAsia="Times New Roman" w:hAnsi="Consolas" w:cs="Times New Roman"/>
-                <w:color w:val="A6E22E"/>
-                <w:sz w:val="21"/>
-                <w:szCs w:val="21"/>
-                <w:lang w:val="en-US" w:eastAsia="ru-RU"/>
-              </w:rPr>
-              <w:t>threadFunction</w:t>
-            </w:r>
-            <w:r>
-              <w:rPr>
-                <w:rFonts w:ascii="Consolas" w:eastAsia="Times New Roman" w:hAnsi="Consolas" w:cs="Times New Roman"/>
-                <w:color w:val="F8F8F2"/>
-                <w:sz w:val="21"/>
-                <w:szCs w:val="21"/>
-                <w:lang w:val="en-US" w:eastAsia="ru-RU"/>
-              </w:rPr>
-              <w:t>(</w:t>
+                <w:color w:val="FFFFFF" w:themeColor="background1"/>
+                <w:sz w:val="21"/>
+                <w:szCs w:val="21"/>
+                <w:lang w:val="en-US" w:eastAsia="ru-RU"/>
+              </w:rPr>
+              <w:t> *threadFunction(</w:t>
             </w:r>
             <w:r>
               <w:rPr>
                 <w:rFonts w:ascii="Consolas" w:eastAsia="Times New Roman" w:hAnsi="Consolas" w:cs="Times New Roman"/>
                 <w:i/>
                 <w:iCs/>
-                <w:color w:val="66D9EF"/>
+                <w:color w:val="FFFFFF" w:themeColor="background1"/>
                 <w:sz w:val="21"/>
                 <w:szCs w:val="21"/>
                 <w:lang w:val="en-US" w:eastAsia="ru-RU"/>
@@ -7242,29 +7294,19 @@
             <w:r>
               <w:rPr>
                 <w:rFonts w:ascii="Consolas" w:eastAsia="Times New Roman" w:hAnsi="Consolas" w:cs="Times New Roman"/>
-                <w:color w:val="F8F8F2"/>
-                <w:sz w:val="21"/>
-                <w:szCs w:val="21"/>
-                <w:lang w:val="en-US" w:eastAsia="ru-RU"/>
-              </w:rPr>
-              <w:t> </w:t>
-            </w:r>
-            <w:r>
-              <w:rPr>
-                <w:rFonts w:ascii="Consolas" w:eastAsia="Times New Roman" w:hAnsi="Consolas" w:cs="Times New Roman"/>
-                <w:color w:val="F92672"/>
-                <w:sz w:val="21"/>
-                <w:szCs w:val="21"/>
-                <w:lang w:val="en-US" w:eastAsia="ru-RU"/>
-              </w:rPr>
-              <w:t>*</w:t>
+                <w:color w:val="FFFFFF" w:themeColor="background1"/>
+                <w:sz w:val="21"/>
+                <w:szCs w:val="21"/>
+                <w:lang w:val="en-US" w:eastAsia="ru-RU"/>
+              </w:rPr>
+              <w:t> *</w:t>
             </w:r>
             <w:r>
               <w:rPr>
                 <w:rFonts w:ascii="Consolas" w:eastAsia="Times New Roman" w:hAnsi="Consolas" w:cs="Times New Roman"/>
                 <w:i/>
                 <w:iCs/>
-                <w:color w:val="FD971F"/>
+                <w:color w:val="FFFFFF" w:themeColor="background1"/>
                 <w:sz w:val="21"/>
                 <w:szCs w:val="21"/>
                 <w:lang w:val="en-US" w:eastAsia="ru-RU"/>
@@ -7274,7 +7316,7 @@
             <w:r>
               <w:rPr>
                 <w:rFonts w:ascii="Consolas" w:eastAsia="Times New Roman" w:hAnsi="Consolas" w:cs="Times New Roman"/>
-                <w:color w:val="F8F8F2"/>
+                <w:color w:val="FFFFFF" w:themeColor="background1"/>
                 <w:sz w:val="21"/>
                 <w:szCs w:val="21"/>
                 <w:lang w:val="en-US" w:eastAsia="ru-RU"/>
@@ -7289,16 +7331,16 @@
               <w:jc w:val="left"/>
               <w:rPr>
                 <w:rFonts w:ascii="Consolas" w:eastAsia="Times New Roman" w:hAnsi="Consolas" w:cs="Times New Roman"/>
-                <w:color w:val="F8F8F2"/>
-                <w:sz w:val="21"/>
-                <w:szCs w:val="21"/>
-                <w:lang w:val="en-US" w:eastAsia="ru-RU"/>
-              </w:rPr>
-            </w:pPr>
-            <w:r>
-              <w:rPr>
-                <w:rFonts w:ascii="Consolas" w:eastAsia="Times New Roman" w:hAnsi="Consolas" w:cs="Times New Roman"/>
-                <w:color w:val="F8F8F2"/>
+                <w:color w:val="FFFFFF" w:themeColor="background1"/>
+                <w:sz w:val="21"/>
+                <w:szCs w:val="21"/>
+                <w:lang w:val="en-US" w:eastAsia="ru-RU"/>
+              </w:rPr>
+            </w:pPr>
+            <w:r>
+              <w:rPr>
+                <w:rFonts w:ascii="Consolas" w:eastAsia="Times New Roman" w:hAnsi="Consolas" w:cs="Times New Roman"/>
+                <w:color w:val="FFFFFF" w:themeColor="background1"/>
                 <w:sz w:val="21"/>
                 <w:szCs w:val="21"/>
                 <w:lang w:val="en-US" w:eastAsia="ru-RU"/>
@@ -7313,48 +7355,28 @@
               <w:jc w:val="left"/>
               <w:rPr>
                 <w:rFonts w:ascii="Consolas" w:eastAsia="Times New Roman" w:hAnsi="Consolas" w:cs="Times New Roman"/>
-                <w:color w:val="F8F8F2"/>
-                <w:sz w:val="21"/>
-                <w:szCs w:val="21"/>
-                <w:lang w:val="en-US" w:eastAsia="ru-RU"/>
-              </w:rPr>
-            </w:pPr>
-            <w:r>
-              <w:rPr>
-                <w:rFonts w:ascii="Consolas" w:eastAsia="Times New Roman" w:hAnsi="Consolas" w:cs="Times New Roman"/>
-                <w:color w:val="F8F8F2"/>
-                <w:sz w:val="21"/>
-                <w:szCs w:val="21"/>
-                <w:lang w:val="en-US" w:eastAsia="ru-RU"/>
-              </w:rPr>
-              <w:t>    </w:t>
-            </w:r>
-            <w:r>
-              <w:rPr>
-                <w:rFonts w:ascii="Consolas" w:eastAsia="Times New Roman" w:hAnsi="Consolas" w:cs="Times New Roman"/>
-                <w:color w:val="F92672"/>
-                <w:sz w:val="21"/>
-                <w:szCs w:val="21"/>
-                <w:lang w:val="en-US" w:eastAsia="ru-RU"/>
-              </w:rPr>
-              <w:t>for</w:t>
-            </w:r>
-            <w:r>
-              <w:rPr>
-                <w:rFonts w:ascii="Consolas" w:eastAsia="Times New Roman" w:hAnsi="Consolas" w:cs="Times New Roman"/>
-                <w:color w:val="F8F8F2"/>
-                <w:sz w:val="21"/>
-                <w:szCs w:val="21"/>
-                <w:lang w:val="en-US" w:eastAsia="ru-RU"/>
-              </w:rPr>
-              <w:t> (</w:t>
+                <w:color w:val="FFFFFF" w:themeColor="background1"/>
+                <w:sz w:val="21"/>
+                <w:szCs w:val="21"/>
+                <w:lang w:val="en-US" w:eastAsia="ru-RU"/>
+              </w:rPr>
+            </w:pPr>
+            <w:r>
+              <w:rPr>
+                <w:rFonts w:ascii="Consolas" w:eastAsia="Times New Roman" w:hAnsi="Consolas" w:cs="Times New Roman"/>
+                <w:color w:val="FFFFFF" w:themeColor="background1"/>
+                <w:sz w:val="21"/>
+                <w:szCs w:val="21"/>
+                <w:lang w:val="en-US" w:eastAsia="ru-RU"/>
+              </w:rPr>
+              <w:t>    for (</w:t>
             </w:r>
             <w:r>
               <w:rPr>
                 <w:rFonts w:ascii="Consolas" w:eastAsia="Times New Roman" w:hAnsi="Consolas" w:cs="Times New Roman"/>
                 <w:i/>
                 <w:iCs/>
-                <w:color w:val="66D9EF"/>
+                <w:color w:val="FFFFFF" w:themeColor="background1"/>
                 <w:sz w:val="21"/>
                 <w:szCs w:val="21"/>
                 <w:lang w:val="en-US" w:eastAsia="ru-RU"/>
@@ -7364,183 +7386,43 @@
             <w:r>
               <w:rPr>
                 <w:rFonts w:ascii="Consolas" w:eastAsia="Times New Roman" w:hAnsi="Consolas" w:cs="Times New Roman"/>
-                <w:color w:val="F8F8F2"/>
-                <w:sz w:val="21"/>
-                <w:szCs w:val="21"/>
-                <w:lang w:val="en-US" w:eastAsia="ru-RU"/>
-              </w:rPr>
-              <w:t> curLetter </w:t>
-            </w:r>
-            <w:r>
-              <w:rPr>
-                <w:rFonts w:ascii="Consolas" w:eastAsia="Times New Roman" w:hAnsi="Consolas" w:cs="Times New Roman"/>
-                <w:color w:val="F92672"/>
-                <w:sz w:val="21"/>
-                <w:szCs w:val="21"/>
-                <w:lang w:val="en-US" w:eastAsia="ru-RU"/>
-              </w:rPr>
-              <w:t>=</w:t>
-            </w:r>
-            <w:r>
-              <w:rPr>
-                <w:rFonts w:ascii="Consolas" w:eastAsia="Times New Roman" w:hAnsi="Consolas" w:cs="Times New Roman"/>
-                <w:color w:val="F8F8F2"/>
-                <w:sz w:val="21"/>
-                <w:szCs w:val="21"/>
-                <w:lang w:val="en-US" w:eastAsia="ru-RU"/>
-              </w:rPr>
-              <w:t> </w:t>
-            </w:r>
-            <w:r>
-              <w:rPr>
-                <w:rFonts w:ascii="Consolas" w:eastAsia="Times New Roman" w:hAnsi="Consolas" w:cs="Times New Roman"/>
-                <w:color w:val="E6DB74"/>
-                <w:sz w:val="21"/>
-                <w:szCs w:val="21"/>
-                <w:lang w:val="en-US" w:eastAsia="ru-RU"/>
-              </w:rPr>
-              <w:t>'a'</w:t>
-            </w:r>
-            <w:r>
-              <w:rPr>
-                <w:rFonts w:ascii="Consolas" w:eastAsia="Times New Roman" w:hAnsi="Consolas" w:cs="Times New Roman"/>
-                <w:color w:val="F8F8F2"/>
-                <w:sz w:val="21"/>
-                <w:szCs w:val="21"/>
-                <w:lang w:val="en-US" w:eastAsia="ru-RU"/>
-              </w:rPr>
-              <w:t>; curLetter </w:t>
-            </w:r>
-            <w:r>
-              <w:rPr>
-                <w:rFonts w:ascii="Consolas" w:eastAsia="Times New Roman" w:hAnsi="Consolas" w:cs="Times New Roman"/>
-                <w:color w:val="F92672"/>
-                <w:sz w:val="21"/>
-                <w:szCs w:val="21"/>
-                <w:lang w:val="en-US" w:eastAsia="ru-RU"/>
-              </w:rPr>
-              <w:t>&lt;</w:t>
-            </w:r>
-            <w:r>
-              <w:rPr>
-                <w:rFonts w:ascii="Consolas" w:eastAsia="Times New Roman" w:hAnsi="Consolas" w:cs="Times New Roman"/>
-                <w:color w:val="F8F8F2"/>
-                <w:sz w:val="21"/>
-                <w:szCs w:val="21"/>
-                <w:lang w:val="en-US" w:eastAsia="ru-RU"/>
-              </w:rPr>
-              <w:t> </w:t>
-            </w:r>
-            <w:r>
-              <w:rPr>
-                <w:rFonts w:ascii="Consolas" w:eastAsia="Times New Roman" w:hAnsi="Consolas" w:cs="Times New Roman"/>
-                <w:color w:val="E6DB74"/>
-                <w:sz w:val="21"/>
-                <w:szCs w:val="21"/>
-                <w:lang w:val="en-US" w:eastAsia="ru-RU"/>
-              </w:rPr>
-              <w:t>'{'</w:t>
-            </w:r>
-            <w:r>
-              <w:rPr>
-                <w:rFonts w:ascii="Consolas" w:eastAsia="Times New Roman" w:hAnsi="Consolas" w:cs="Times New Roman"/>
-                <w:color w:val="F8F8F2"/>
-                <w:sz w:val="21"/>
-                <w:szCs w:val="21"/>
-                <w:lang w:val="en-US" w:eastAsia="ru-RU"/>
-              </w:rPr>
-              <w:t>; curLetter </w:t>
-            </w:r>
-            <w:r>
-              <w:rPr>
-                <w:rFonts w:ascii="Consolas" w:eastAsia="Times New Roman" w:hAnsi="Consolas" w:cs="Times New Roman"/>
-                <w:color w:val="F92672"/>
-                <w:sz w:val="21"/>
-                <w:szCs w:val="21"/>
-                <w:lang w:val="en-US" w:eastAsia="ru-RU"/>
-              </w:rPr>
-              <w:t>+=</w:t>
-            </w:r>
-            <w:r>
-              <w:rPr>
-                <w:rFonts w:ascii="Consolas" w:eastAsia="Times New Roman" w:hAnsi="Consolas" w:cs="Times New Roman"/>
-                <w:color w:val="F8F8F2"/>
-                <w:sz w:val="21"/>
-                <w:szCs w:val="21"/>
-                <w:lang w:val="en-US" w:eastAsia="ru-RU"/>
-              </w:rPr>
-              <w:t> </w:t>
-            </w:r>
-            <w:r>
-              <w:rPr>
-                <w:rFonts w:ascii="Consolas" w:eastAsia="Times New Roman" w:hAnsi="Consolas" w:cs="Times New Roman"/>
-                <w:color w:val="AE81FF"/>
-                <w:sz w:val="21"/>
-                <w:szCs w:val="21"/>
-                <w:lang w:val="en-US" w:eastAsia="ru-RU"/>
-              </w:rPr>
-              <w:t>2</w:t>
-            </w:r>
-            <w:r>
-              <w:rPr>
-                <w:rFonts w:ascii="Consolas" w:eastAsia="Times New Roman" w:hAnsi="Consolas" w:cs="Times New Roman"/>
-                <w:color w:val="F8F8F2"/>
-                <w:sz w:val="21"/>
-                <w:szCs w:val="21"/>
-                <w:lang w:val="en-US" w:eastAsia="ru-RU"/>
-              </w:rPr>
-              <w:t>)</w:t>
-            </w:r>
-          </w:p>
-          <w:p>
-            <w:pPr>
-              <w:shd w:val="clear" w:color="auto" w:fill="272822"/>
-              <w:spacing w:line="285" w:lineRule="atLeast"/>
-              <w:jc w:val="left"/>
-              <w:rPr>
-                <w:rFonts w:ascii="Consolas" w:eastAsia="Times New Roman" w:hAnsi="Consolas" w:cs="Times New Roman"/>
-                <w:color w:val="F8F8F2"/>
-                <w:sz w:val="21"/>
-                <w:szCs w:val="21"/>
-                <w:lang w:val="en-US" w:eastAsia="ru-RU"/>
-              </w:rPr>
-            </w:pPr>
-            <w:r>
-              <w:rPr>
-                <w:rFonts w:ascii="Consolas" w:eastAsia="Times New Roman" w:hAnsi="Consolas" w:cs="Times New Roman"/>
-                <w:color w:val="F8F8F2"/>
-                <w:sz w:val="21"/>
-                <w:szCs w:val="21"/>
-                <w:lang w:val="en-US" w:eastAsia="ru-RU"/>
-              </w:rPr>
-              <w:t>        </w:t>
-            </w:r>
-            <w:r>
-              <w:rPr>
-                <w:rFonts w:ascii="Consolas" w:eastAsia="Times New Roman" w:hAnsi="Consolas" w:cs="Times New Roman"/>
-                <w:color w:val="A6E22E"/>
-                <w:sz w:val="21"/>
-                <w:szCs w:val="21"/>
-                <w:lang w:val="en-US" w:eastAsia="ru-RU"/>
-              </w:rPr>
-              <w:t>fprintf</w:t>
-            </w:r>
-            <w:r>
-              <w:rPr>
-                <w:rFonts w:ascii="Consolas" w:eastAsia="Times New Roman" w:hAnsi="Consolas" w:cs="Times New Roman"/>
-                <w:color w:val="F8F8F2"/>
-                <w:sz w:val="21"/>
-                <w:szCs w:val="21"/>
-                <w:lang w:val="en-US" w:eastAsia="ru-RU"/>
-              </w:rPr>
-              <w:t>(</w:t>
+                <w:color w:val="FFFFFF" w:themeColor="background1"/>
+                <w:sz w:val="21"/>
+                <w:szCs w:val="21"/>
+                <w:lang w:val="en-US" w:eastAsia="ru-RU"/>
+              </w:rPr>
+              <w:t> curLetter = 'a'; curLetter &lt; '{'; curLetter += 2)</w:t>
+            </w:r>
+          </w:p>
+          <w:p>
+            <w:pPr>
+              <w:shd w:val="clear" w:color="auto" w:fill="272822"/>
+              <w:spacing w:line="285" w:lineRule="atLeast"/>
+              <w:jc w:val="left"/>
+              <w:rPr>
+                <w:rFonts w:ascii="Consolas" w:eastAsia="Times New Roman" w:hAnsi="Consolas" w:cs="Times New Roman"/>
+                <w:color w:val="FFFFFF" w:themeColor="background1"/>
+                <w:sz w:val="21"/>
+                <w:szCs w:val="21"/>
+                <w:lang w:val="en-US" w:eastAsia="ru-RU"/>
+              </w:rPr>
+            </w:pPr>
+            <w:r>
+              <w:rPr>
+                <w:rFonts w:ascii="Consolas" w:eastAsia="Times New Roman" w:hAnsi="Consolas" w:cs="Times New Roman"/>
+                <w:color w:val="FFFFFF" w:themeColor="background1"/>
+                <w:sz w:val="21"/>
+                <w:szCs w:val="21"/>
+                <w:lang w:val="en-US" w:eastAsia="ru-RU"/>
+              </w:rPr>
+              <w:t>        fprintf(</w:t>
             </w:r>
             <w:r>
               <w:rPr>
                 <w:rFonts w:ascii="Consolas" w:eastAsia="Times New Roman" w:hAnsi="Consolas" w:cs="Times New Roman"/>
                 <w:i/>
                 <w:iCs/>
-                <w:color w:val="FD971F"/>
+                <w:color w:val="FFFFFF" w:themeColor="background1"/>
                 <w:sz w:val="21"/>
                 <w:szCs w:val="21"/>
                 <w:lang w:val="en-US" w:eastAsia="ru-RU"/>
@@ -7550,75 +7432,36 @@
             <w:r>
               <w:rPr>
                 <w:rFonts w:ascii="Consolas" w:eastAsia="Times New Roman" w:hAnsi="Consolas" w:cs="Times New Roman"/>
-                <w:color w:val="F8F8F2"/>
-                <w:sz w:val="21"/>
-                <w:szCs w:val="21"/>
-                <w:lang w:val="en-US" w:eastAsia="ru-RU"/>
-              </w:rPr>
-              <w:t>, </w:t>
-            </w:r>
-            <w:r>
-              <w:rPr>
-                <w:rFonts w:ascii="Consolas" w:eastAsia="Times New Roman" w:hAnsi="Consolas" w:cs="Times New Roman"/>
-                <w:color w:val="E6DB74"/>
-                <w:sz w:val="21"/>
-                <w:szCs w:val="21"/>
-                <w:lang w:val="en-US" w:eastAsia="ru-RU"/>
-              </w:rPr>
-              <w:t>"</w:t>
-            </w:r>
-            <w:r>
-              <w:rPr>
-                <w:rFonts w:ascii="Consolas" w:eastAsia="Times New Roman" w:hAnsi="Consolas" w:cs="Times New Roman"/>
-                <w:color w:val="AE81FF"/>
-                <w:sz w:val="21"/>
-                <w:szCs w:val="21"/>
-                <w:lang w:val="en-US" w:eastAsia="ru-RU"/>
-              </w:rPr>
-              <w:t>%c</w:t>
-            </w:r>
-            <w:r>
-              <w:rPr>
-                <w:rFonts w:ascii="Consolas" w:eastAsia="Times New Roman" w:hAnsi="Consolas" w:cs="Times New Roman"/>
-                <w:color w:val="E6DB74"/>
-                <w:sz w:val="21"/>
-                <w:szCs w:val="21"/>
-                <w:lang w:val="en-US" w:eastAsia="ru-RU"/>
-              </w:rPr>
-              <w:t>"</w:t>
-            </w:r>
-            <w:r>
-              <w:rPr>
-                <w:rFonts w:ascii="Consolas" w:eastAsia="Times New Roman" w:hAnsi="Consolas" w:cs="Times New Roman"/>
-                <w:color w:val="F8F8F2"/>
-                <w:sz w:val="21"/>
-                <w:szCs w:val="21"/>
-                <w:lang w:val="en-US" w:eastAsia="ru-RU"/>
-              </w:rPr>
-              <w:t>, curLetter);</w:t>
-            </w:r>
-          </w:p>
-          <w:p>
-            <w:pPr>
-              <w:shd w:val="clear" w:color="auto" w:fill="272822"/>
-              <w:spacing w:line="285" w:lineRule="atLeast"/>
-              <w:jc w:val="left"/>
-              <w:rPr>
-                <w:rFonts w:ascii="Consolas" w:eastAsia="Times New Roman" w:hAnsi="Consolas" w:cs="Times New Roman"/>
-                <w:color w:val="F8F8F2"/>
-                <w:sz w:val="21"/>
-                <w:szCs w:val="21"/>
-                <w:lang w:val="en-US" w:eastAsia="ru-RU"/>
-              </w:rPr>
-            </w:pPr>
-            <w:r>
-              <w:rPr>
-                <w:rFonts w:ascii="Consolas" w:eastAsia="Times New Roman" w:hAnsi="Consolas" w:cs="Times New Roman"/>
-                <w:color w:val="F8F8F2"/>
-                <w:sz w:val="21"/>
-                <w:szCs w:val="21"/>
-                <w:lang w:val="en-US" w:eastAsia="ru-RU"/>
-              </w:rPr>
+                <w:color w:val="FFFFFF" w:themeColor="background1"/>
+                <w:sz w:val="21"/>
+                <w:szCs w:val="21"/>
+                <w:lang w:val="en-US" w:eastAsia="ru-RU"/>
+              </w:rPr>
+              <w:t>, "%c", curLetter);</w:t>
+            </w:r>
+          </w:p>
+          <w:p>
+            <w:pPr>
+              <w:shd w:val="clear" w:color="auto" w:fill="272822"/>
+              <w:spacing w:line="285" w:lineRule="atLeast"/>
+              <w:jc w:val="left"/>
+              <w:rPr>
+                <w:rFonts w:ascii="Consolas" w:eastAsia="Times New Roman" w:hAnsi="Consolas" w:cs="Times New Roman"/>
+                <w:color w:val="FFFFFF" w:themeColor="background1"/>
+                <w:sz w:val="21"/>
+                <w:szCs w:val="21"/>
+                <w:lang w:val="en-US" w:eastAsia="ru-RU"/>
+              </w:rPr>
+            </w:pPr>
+            <w:r>
+              <w:rPr>
+                <w:rFonts w:ascii="Consolas" w:eastAsia="Times New Roman" w:hAnsi="Consolas" w:cs="Times New Roman"/>
+                <w:color w:val="FFFFFF" w:themeColor="background1"/>
+                <w:sz w:val="21"/>
+                <w:szCs w:val="21"/>
+                <w:lang w:val="en-US" w:eastAsia="ru-RU"/>
+              </w:rPr>
+              <w:lastRenderedPageBreak/>
               <w:t>}</w:t>
             </w:r>
           </w:p>
@@ -7629,21 +7472,21 @@
               <w:jc w:val="left"/>
               <w:rPr>
                 <w:rFonts w:ascii="Consolas" w:eastAsia="Times New Roman" w:hAnsi="Consolas" w:cs="Times New Roman"/>
-                <w:color w:val="F8F8F2"/>
-                <w:sz w:val="21"/>
-                <w:szCs w:val="21"/>
-                <w:lang w:val="en-US" w:eastAsia="ru-RU"/>
-              </w:rPr>
-            </w:pPr>
-          </w:p>
-          <w:p>
-            <w:pPr>
-              <w:shd w:val="clear" w:color="auto" w:fill="272822"/>
-              <w:spacing w:line="285" w:lineRule="atLeast"/>
-              <w:jc w:val="left"/>
-              <w:rPr>
-                <w:rFonts w:ascii="Consolas" w:eastAsia="Times New Roman" w:hAnsi="Consolas" w:cs="Times New Roman"/>
-                <w:color w:val="F8F8F2"/>
+                <w:color w:val="FFFFFF" w:themeColor="background1"/>
+                <w:sz w:val="21"/>
+                <w:szCs w:val="21"/>
+                <w:lang w:val="en-US" w:eastAsia="ru-RU"/>
+              </w:rPr>
+            </w:pPr>
+          </w:p>
+          <w:p>
+            <w:pPr>
+              <w:shd w:val="clear" w:color="auto" w:fill="272822"/>
+              <w:spacing w:line="285" w:lineRule="atLeast"/>
+              <w:jc w:val="left"/>
+              <w:rPr>
+                <w:rFonts w:ascii="Consolas" w:eastAsia="Times New Roman" w:hAnsi="Consolas" w:cs="Times New Roman"/>
+                <w:color w:val="FFFFFF" w:themeColor="background1"/>
                 <w:sz w:val="21"/>
                 <w:szCs w:val="21"/>
                 <w:lang w:val="en-US" w:eastAsia="ru-RU"/>
@@ -7654,7 +7497,7 @@
                 <w:rFonts w:ascii="Consolas" w:eastAsia="Times New Roman" w:hAnsi="Consolas" w:cs="Times New Roman"/>
                 <w:i/>
                 <w:iCs/>
-                <w:color w:val="66D9EF"/>
+                <w:color w:val="FFFFFF" w:themeColor="background1"/>
                 <w:sz w:val="21"/>
                 <w:szCs w:val="21"/>
                 <w:lang w:val="en-US" w:eastAsia="ru-RU"/>
@@ -7664,51 +7507,31 @@
             <w:r>
               <w:rPr>
                 <w:rFonts w:ascii="Consolas" w:eastAsia="Times New Roman" w:hAnsi="Consolas" w:cs="Times New Roman"/>
-                <w:color w:val="F8F8F2"/>
-                <w:sz w:val="21"/>
-                <w:szCs w:val="21"/>
-                <w:lang w:val="en-US" w:eastAsia="ru-RU"/>
-              </w:rPr>
-              <w:t> </w:t>
-            </w:r>
-            <w:r>
-              <w:rPr>
-                <w:rFonts w:ascii="Consolas" w:eastAsia="Times New Roman" w:hAnsi="Consolas" w:cs="Times New Roman"/>
-                <w:color w:val="A6E22E"/>
-                <w:sz w:val="21"/>
-                <w:szCs w:val="21"/>
-                <w:lang w:val="en-US" w:eastAsia="ru-RU"/>
-              </w:rPr>
-              <w:t>main</w:t>
-            </w:r>
-            <w:r>
-              <w:rPr>
-                <w:rFonts w:ascii="Consolas" w:eastAsia="Times New Roman" w:hAnsi="Consolas" w:cs="Times New Roman"/>
-                <w:color w:val="F8F8F2"/>
-                <w:sz w:val="21"/>
-                <w:szCs w:val="21"/>
-                <w:lang w:val="en-US" w:eastAsia="ru-RU"/>
-              </w:rPr>
-              <w:t>()</w:t>
-            </w:r>
-          </w:p>
-          <w:p>
-            <w:pPr>
-              <w:shd w:val="clear" w:color="auto" w:fill="272822"/>
-              <w:spacing w:line="285" w:lineRule="atLeast"/>
-              <w:jc w:val="left"/>
-              <w:rPr>
-                <w:rFonts w:ascii="Consolas" w:eastAsia="Times New Roman" w:hAnsi="Consolas" w:cs="Times New Roman"/>
-                <w:color w:val="F8F8F2"/>
-                <w:sz w:val="21"/>
-                <w:szCs w:val="21"/>
-                <w:lang w:val="en-US" w:eastAsia="ru-RU"/>
-              </w:rPr>
-            </w:pPr>
-            <w:r>
-              <w:rPr>
-                <w:rFonts w:ascii="Consolas" w:eastAsia="Times New Roman" w:hAnsi="Consolas" w:cs="Times New Roman"/>
-                <w:color w:val="F8F8F2"/>
+                <w:color w:val="FFFFFF" w:themeColor="background1"/>
+                <w:sz w:val="21"/>
+                <w:szCs w:val="21"/>
+                <w:lang w:val="en-US" w:eastAsia="ru-RU"/>
+              </w:rPr>
+              <w:t> main()</w:t>
+            </w:r>
+          </w:p>
+          <w:p>
+            <w:pPr>
+              <w:shd w:val="clear" w:color="auto" w:fill="272822"/>
+              <w:spacing w:line="285" w:lineRule="atLeast"/>
+              <w:jc w:val="left"/>
+              <w:rPr>
+                <w:rFonts w:ascii="Consolas" w:eastAsia="Times New Roman" w:hAnsi="Consolas" w:cs="Times New Roman"/>
+                <w:color w:val="FFFFFF" w:themeColor="background1"/>
+                <w:sz w:val="21"/>
+                <w:szCs w:val="21"/>
+                <w:lang w:val="en-US" w:eastAsia="ru-RU"/>
+              </w:rPr>
+            </w:pPr>
+            <w:r>
+              <w:rPr>
+                <w:rFonts w:ascii="Consolas" w:eastAsia="Times New Roman" w:hAnsi="Consolas" w:cs="Times New Roman"/>
+                <w:color w:val="FFFFFF" w:themeColor="background1"/>
                 <w:sz w:val="21"/>
                 <w:szCs w:val="21"/>
                 <w:lang w:val="en-US" w:eastAsia="ru-RU"/>
@@ -7723,16 +7546,16 @@
               <w:jc w:val="left"/>
               <w:rPr>
                 <w:rFonts w:ascii="Consolas" w:eastAsia="Times New Roman" w:hAnsi="Consolas" w:cs="Times New Roman"/>
-                <w:color w:val="F8F8F2"/>
-                <w:sz w:val="21"/>
-                <w:szCs w:val="21"/>
-                <w:lang w:val="en-US" w:eastAsia="ru-RU"/>
-              </w:rPr>
-            </w:pPr>
-            <w:r>
-              <w:rPr>
-                <w:rFonts w:ascii="Consolas" w:eastAsia="Times New Roman" w:hAnsi="Consolas" w:cs="Times New Roman"/>
-                <w:color w:val="F8F8F2"/>
+                <w:color w:val="FFFFFF" w:themeColor="background1"/>
+                <w:sz w:val="21"/>
+                <w:szCs w:val="21"/>
+                <w:lang w:val="en-US" w:eastAsia="ru-RU"/>
+              </w:rPr>
+            </w:pPr>
+            <w:r>
+              <w:rPr>
+                <w:rFonts w:ascii="Consolas" w:eastAsia="Times New Roman" w:hAnsi="Consolas" w:cs="Times New Roman"/>
+                <w:color w:val="FFFFFF" w:themeColor="background1"/>
                 <w:sz w:val="21"/>
                 <w:szCs w:val="21"/>
                 <w:lang w:val="en-US" w:eastAsia="ru-RU"/>
@@ -7742,7 +7565,7 @@
             <w:r>
               <w:rPr>
                 <w:rFonts w:ascii="Consolas" w:eastAsia="Times New Roman" w:hAnsi="Consolas" w:cs="Times New Roman"/>
-                <w:color w:val="A6E22E"/>
+                <w:color w:val="FFFFFF" w:themeColor="background1"/>
                 <w:sz w:val="21"/>
                 <w:szCs w:val="21"/>
                 <w:u w:val="single"/>
@@ -7753,131 +7576,31 @@
             <w:r>
               <w:rPr>
                 <w:rFonts w:ascii="Consolas" w:eastAsia="Times New Roman" w:hAnsi="Consolas" w:cs="Times New Roman"/>
-                <w:color w:val="F8F8F2"/>
-                <w:sz w:val="21"/>
-                <w:szCs w:val="21"/>
-                <w:lang w:val="en-US" w:eastAsia="ru-RU"/>
-              </w:rPr>
-              <w:t> </w:t>
-            </w:r>
-            <w:r>
-              <w:rPr>
-                <w:rFonts w:ascii="Consolas" w:eastAsia="Times New Roman" w:hAnsi="Consolas" w:cs="Times New Roman"/>
-                <w:color w:val="F92672"/>
-                <w:sz w:val="21"/>
-                <w:szCs w:val="21"/>
-                <w:lang w:val="en-US" w:eastAsia="ru-RU"/>
-              </w:rPr>
-              <w:t>*</w:t>
-            </w:r>
-            <w:r>
-              <w:rPr>
-                <w:rFonts w:ascii="Consolas" w:eastAsia="Times New Roman" w:hAnsi="Consolas" w:cs="Times New Roman"/>
-                <w:color w:val="F8F8F2"/>
-                <w:sz w:val="21"/>
-                <w:szCs w:val="21"/>
-                <w:lang w:val="en-US" w:eastAsia="ru-RU"/>
-              </w:rPr>
-              <w:t>f1 </w:t>
-            </w:r>
-            <w:r>
-              <w:rPr>
-                <w:rFonts w:ascii="Consolas" w:eastAsia="Times New Roman" w:hAnsi="Consolas" w:cs="Times New Roman"/>
-                <w:color w:val="F92672"/>
-                <w:sz w:val="21"/>
-                <w:szCs w:val="21"/>
-                <w:lang w:val="en-US" w:eastAsia="ru-RU"/>
-              </w:rPr>
-              <w:t>=</w:t>
-            </w:r>
-            <w:r>
-              <w:rPr>
-                <w:rFonts w:ascii="Consolas" w:eastAsia="Times New Roman" w:hAnsi="Consolas" w:cs="Times New Roman"/>
-                <w:color w:val="F8F8F2"/>
-                <w:sz w:val="21"/>
-                <w:szCs w:val="21"/>
-                <w:lang w:val="en-US" w:eastAsia="ru-RU"/>
-              </w:rPr>
-              <w:t> </w:t>
-            </w:r>
-            <w:r>
-              <w:rPr>
-                <w:rFonts w:ascii="Consolas" w:eastAsia="Times New Roman" w:hAnsi="Consolas" w:cs="Times New Roman"/>
-                <w:color w:val="A6E22E"/>
-                <w:sz w:val="21"/>
-                <w:szCs w:val="21"/>
-                <w:lang w:val="en-US" w:eastAsia="ru-RU"/>
-              </w:rPr>
-              <w:t>fopen</w:t>
-            </w:r>
-            <w:r>
-              <w:rPr>
-                <w:rFonts w:ascii="Consolas" w:eastAsia="Times New Roman" w:hAnsi="Consolas" w:cs="Times New Roman"/>
-                <w:color w:val="F8F8F2"/>
-                <w:sz w:val="21"/>
-                <w:szCs w:val="21"/>
-                <w:lang w:val="en-US" w:eastAsia="ru-RU"/>
-              </w:rPr>
-              <w:t>(</w:t>
-            </w:r>
-            <w:r>
-              <w:rPr>
-                <w:rFonts w:ascii="Consolas" w:eastAsia="Times New Roman" w:hAnsi="Consolas" w:cs="Times New Roman"/>
-                <w:color w:val="E6DB74"/>
-                <w:sz w:val="21"/>
-                <w:szCs w:val="21"/>
-                <w:lang w:val="en-US" w:eastAsia="ru-RU"/>
-              </w:rPr>
-              <w:t>"out.txt"</w:t>
-            </w:r>
-            <w:r>
-              <w:rPr>
-                <w:rFonts w:ascii="Consolas" w:eastAsia="Times New Roman" w:hAnsi="Consolas" w:cs="Times New Roman"/>
-                <w:color w:val="F8F8F2"/>
-                <w:sz w:val="21"/>
-                <w:szCs w:val="21"/>
-                <w:lang w:val="en-US" w:eastAsia="ru-RU"/>
-              </w:rPr>
-              <w:t>, </w:t>
-            </w:r>
-            <w:r>
-              <w:rPr>
-                <w:rFonts w:ascii="Consolas" w:eastAsia="Times New Roman" w:hAnsi="Consolas" w:cs="Times New Roman"/>
-                <w:color w:val="E6DB74"/>
-                <w:sz w:val="21"/>
-                <w:szCs w:val="21"/>
-                <w:lang w:val="en-US" w:eastAsia="ru-RU"/>
-              </w:rPr>
-              <w:t>"w"</w:t>
-            </w:r>
-            <w:r>
-              <w:rPr>
-                <w:rFonts w:ascii="Consolas" w:eastAsia="Times New Roman" w:hAnsi="Consolas" w:cs="Times New Roman"/>
-                <w:color w:val="F8F8F2"/>
-                <w:sz w:val="21"/>
-                <w:szCs w:val="21"/>
-                <w:lang w:val="en-US" w:eastAsia="ru-RU"/>
-              </w:rPr>
-              <w:t>);</w:t>
-            </w:r>
-          </w:p>
-          <w:p>
-            <w:pPr>
-              <w:shd w:val="clear" w:color="auto" w:fill="272822"/>
-              <w:spacing w:line="285" w:lineRule="atLeast"/>
-              <w:jc w:val="left"/>
-              <w:rPr>
-                <w:rFonts w:ascii="Consolas" w:eastAsia="Times New Roman" w:hAnsi="Consolas" w:cs="Times New Roman"/>
-                <w:color w:val="F8F8F2"/>
-                <w:sz w:val="21"/>
-                <w:szCs w:val="21"/>
-                <w:lang w:val="en-US" w:eastAsia="ru-RU"/>
-              </w:rPr>
-            </w:pPr>
-            <w:r>
-              <w:rPr>
-                <w:rFonts w:ascii="Consolas" w:eastAsia="Times New Roman" w:hAnsi="Consolas" w:cs="Times New Roman"/>
-                <w:color w:val="F8F8F2"/>
+                <w:color w:val="FFFFFF" w:themeColor="background1"/>
+                <w:sz w:val="21"/>
+                <w:szCs w:val="21"/>
+                <w:lang w:val="en-US" w:eastAsia="ru-RU"/>
+              </w:rPr>
+              <w:t> *f1 = fopen("out.txt", "w");</w:t>
+            </w:r>
+          </w:p>
+          <w:p>
+            <w:pPr>
+              <w:shd w:val="clear" w:color="auto" w:fill="272822"/>
+              <w:spacing w:line="285" w:lineRule="atLeast"/>
+              <w:jc w:val="left"/>
+              <w:rPr>
+                <w:rFonts w:ascii="Consolas" w:eastAsia="Times New Roman" w:hAnsi="Consolas" w:cs="Times New Roman"/>
+                <w:color w:val="FFFFFF" w:themeColor="background1"/>
+                <w:sz w:val="21"/>
+                <w:szCs w:val="21"/>
+                <w:lang w:val="en-US" w:eastAsia="ru-RU"/>
+              </w:rPr>
+            </w:pPr>
+            <w:r>
+              <w:rPr>
+                <w:rFonts w:ascii="Consolas" w:eastAsia="Times New Roman" w:hAnsi="Consolas" w:cs="Times New Roman"/>
+                <w:color w:val="FFFFFF" w:themeColor="background1"/>
                 <w:sz w:val="21"/>
                 <w:szCs w:val="21"/>
                 <w:lang w:val="en-US" w:eastAsia="ru-RU"/>
@@ -7887,7 +7610,7 @@
             <w:r>
               <w:rPr>
                 <w:rFonts w:ascii="Consolas" w:eastAsia="Times New Roman" w:hAnsi="Consolas" w:cs="Times New Roman"/>
-                <w:color w:val="A6E22E"/>
+                <w:color w:val="FFFFFF" w:themeColor="background1"/>
                 <w:sz w:val="21"/>
                 <w:szCs w:val="21"/>
                 <w:u w:val="single"/>
@@ -7898,145 +7621,45 @@
             <w:r>
               <w:rPr>
                 <w:rFonts w:ascii="Consolas" w:eastAsia="Times New Roman" w:hAnsi="Consolas" w:cs="Times New Roman"/>
-                <w:color w:val="F8F8F2"/>
-                <w:sz w:val="21"/>
-                <w:szCs w:val="21"/>
-                <w:lang w:val="en-US" w:eastAsia="ru-RU"/>
-              </w:rPr>
-              <w:t> </w:t>
-            </w:r>
-            <w:r>
-              <w:rPr>
-                <w:rFonts w:ascii="Consolas" w:eastAsia="Times New Roman" w:hAnsi="Consolas" w:cs="Times New Roman"/>
-                <w:color w:val="F92672"/>
-                <w:sz w:val="21"/>
-                <w:szCs w:val="21"/>
-                <w:lang w:val="en-US" w:eastAsia="ru-RU"/>
-              </w:rPr>
-              <w:t>*</w:t>
-            </w:r>
-            <w:r>
-              <w:rPr>
-                <w:rFonts w:ascii="Consolas" w:eastAsia="Times New Roman" w:hAnsi="Consolas" w:cs="Times New Roman"/>
-                <w:color w:val="F8F8F2"/>
-                <w:sz w:val="21"/>
-                <w:szCs w:val="21"/>
-                <w:lang w:val="en-US" w:eastAsia="ru-RU"/>
-              </w:rPr>
-              <w:t>f2 </w:t>
-            </w:r>
-            <w:r>
-              <w:rPr>
-                <w:rFonts w:ascii="Consolas" w:eastAsia="Times New Roman" w:hAnsi="Consolas" w:cs="Times New Roman"/>
-                <w:color w:val="F92672"/>
-                <w:sz w:val="21"/>
-                <w:szCs w:val="21"/>
-                <w:lang w:val="en-US" w:eastAsia="ru-RU"/>
-              </w:rPr>
-              <w:t>=</w:t>
-            </w:r>
-            <w:r>
-              <w:rPr>
-                <w:rFonts w:ascii="Consolas" w:eastAsia="Times New Roman" w:hAnsi="Consolas" w:cs="Times New Roman"/>
-                <w:color w:val="F8F8F2"/>
-                <w:sz w:val="21"/>
-                <w:szCs w:val="21"/>
-                <w:lang w:val="en-US" w:eastAsia="ru-RU"/>
-              </w:rPr>
-              <w:t> </w:t>
-            </w:r>
-            <w:r>
-              <w:rPr>
-                <w:rFonts w:ascii="Consolas" w:eastAsia="Times New Roman" w:hAnsi="Consolas" w:cs="Times New Roman"/>
-                <w:color w:val="A6E22E"/>
-                <w:sz w:val="21"/>
-                <w:szCs w:val="21"/>
-                <w:lang w:val="en-US" w:eastAsia="ru-RU"/>
-              </w:rPr>
-              <w:t>fopen</w:t>
-            </w:r>
-            <w:r>
-              <w:rPr>
-                <w:rFonts w:ascii="Consolas" w:eastAsia="Times New Roman" w:hAnsi="Consolas" w:cs="Times New Roman"/>
-                <w:color w:val="F8F8F2"/>
-                <w:sz w:val="21"/>
-                <w:szCs w:val="21"/>
-                <w:lang w:val="en-US" w:eastAsia="ru-RU"/>
-              </w:rPr>
-              <w:t>(</w:t>
-            </w:r>
-            <w:r>
-              <w:rPr>
-                <w:rFonts w:ascii="Consolas" w:eastAsia="Times New Roman" w:hAnsi="Consolas" w:cs="Times New Roman"/>
-                <w:color w:val="E6DB74"/>
-                <w:sz w:val="21"/>
-                <w:szCs w:val="21"/>
-                <w:lang w:val="en-US" w:eastAsia="ru-RU"/>
-              </w:rPr>
-              <w:t>"out.txt"</w:t>
-            </w:r>
-            <w:r>
-              <w:rPr>
-                <w:rFonts w:ascii="Consolas" w:eastAsia="Times New Roman" w:hAnsi="Consolas" w:cs="Times New Roman"/>
-                <w:color w:val="F8F8F2"/>
-                <w:sz w:val="21"/>
-                <w:szCs w:val="21"/>
-                <w:lang w:val="en-US" w:eastAsia="ru-RU"/>
-              </w:rPr>
-              <w:t>, </w:t>
-            </w:r>
-            <w:r>
-              <w:rPr>
-                <w:rFonts w:ascii="Consolas" w:eastAsia="Times New Roman" w:hAnsi="Consolas" w:cs="Times New Roman"/>
-                <w:color w:val="E6DB74"/>
-                <w:sz w:val="21"/>
-                <w:szCs w:val="21"/>
-                <w:lang w:val="en-US" w:eastAsia="ru-RU"/>
-              </w:rPr>
-              <w:t>"w"</w:t>
-            </w:r>
-            <w:r>
-              <w:rPr>
-                <w:rFonts w:ascii="Consolas" w:eastAsia="Times New Roman" w:hAnsi="Consolas" w:cs="Times New Roman"/>
-                <w:color w:val="F8F8F2"/>
-                <w:sz w:val="21"/>
-                <w:szCs w:val="21"/>
-                <w:lang w:val="en-US" w:eastAsia="ru-RU"/>
-              </w:rPr>
-              <w:t>);</w:t>
-            </w:r>
-          </w:p>
-          <w:p>
-            <w:pPr>
-              <w:shd w:val="clear" w:color="auto" w:fill="272822"/>
-              <w:spacing w:line="285" w:lineRule="atLeast"/>
-              <w:jc w:val="left"/>
-              <w:rPr>
-                <w:rFonts w:ascii="Consolas" w:eastAsia="Times New Roman" w:hAnsi="Consolas" w:cs="Times New Roman"/>
-                <w:color w:val="F8F8F2"/>
-                <w:sz w:val="21"/>
-                <w:szCs w:val="21"/>
-                <w:lang w:val="en-US" w:eastAsia="ru-RU"/>
-              </w:rPr>
-            </w:pPr>
-          </w:p>
-          <w:p>
-            <w:pPr>
-              <w:shd w:val="clear" w:color="auto" w:fill="272822"/>
-              <w:spacing w:line="285" w:lineRule="atLeast"/>
-              <w:jc w:val="left"/>
-              <w:rPr>
-                <w:rFonts w:ascii="Consolas" w:eastAsia="Times New Roman" w:hAnsi="Consolas" w:cs="Times New Roman"/>
-                <w:color w:val="F8F8F2"/>
-                <w:sz w:val="21"/>
-                <w:szCs w:val="21"/>
-                <w:lang w:val="en-US" w:eastAsia="ru-RU"/>
-              </w:rPr>
-            </w:pPr>
-            <w:r>
-              <w:rPr>
-                <w:rFonts w:ascii="Consolas" w:eastAsia="Times New Roman" w:hAnsi="Consolas" w:cs="Times New Roman"/>
-                <w:color w:val="F8F8F2"/>
+                <w:color w:val="FFFFFF" w:themeColor="background1"/>
+                <w:sz w:val="21"/>
+                <w:szCs w:val="21"/>
+                <w:lang w:val="en-US" w:eastAsia="ru-RU"/>
+              </w:rPr>
+              <w:t> *f2 = fopen("out.txt", "w");</w:t>
+            </w:r>
+          </w:p>
+          <w:p>
+            <w:pPr>
+              <w:shd w:val="clear" w:color="auto" w:fill="272822"/>
+              <w:spacing w:line="285" w:lineRule="atLeast"/>
+              <w:jc w:val="left"/>
+              <w:rPr>
+                <w:rFonts w:ascii="Consolas" w:eastAsia="Times New Roman" w:hAnsi="Consolas" w:cs="Times New Roman"/>
+                <w:color w:val="FFFFFF" w:themeColor="background1"/>
+                <w:sz w:val="21"/>
+                <w:szCs w:val="21"/>
+                <w:lang w:val="en-US" w:eastAsia="ru-RU"/>
+              </w:rPr>
+            </w:pPr>
+          </w:p>
+          <w:p>
+            <w:pPr>
+              <w:shd w:val="clear" w:color="auto" w:fill="272822"/>
+              <w:spacing w:line="285" w:lineRule="atLeast"/>
+              <w:jc w:val="left"/>
+              <w:rPr>
+                <w:rFonts w:ascii="Consolas" w:eastAsia="Times New Roman" w:hAnsi="Consolas" w:cs="Times New Roman"/>
+                <w:color w:val="FFFFFF" w:themeColor="background1"/>
+                <w:sz w:val="21"/>
+                <w:szCs w:val="21"/>
+                <w:lang w:val="en-US" w:eastAsia="ru-RU"/>
+              </w:rPr>
+            </w:pPr>
+            <w:r>
+              <w:rPr>
+                <w:rFonts w:ascii="Consolas" w:eastAsia="Times New Roman" w:hAnsi="Consolas" w:cs="Times New Roman"/>
+                <w:color w:val="FFFFFF" w:themeColor="background1"/>
                 <w:sz w:val="21"/>
                 <w:szCs w:val="21"/>
                 <w:lang w:val="en-US" w:eastAsia="ru-RU"/>
@@ -8046,7 +7669,7 @@
             <w:r>
               <w:rPr>
                 <w:rFonts w:ascii="Consolas" w:eastAsia="Times New Roman" w:hAnsi="Consolas" w:cs="Times New Roman"/>
-                <w:color w:val="A6E22E"/>
+                <w:color w:val="FFFFFF" w:themeColor="background1"/>
                 <w:sz w:val="21"/>
                 <w:szCs w:val="21"/>
                 <w:u w:val="single"/>
@@ -8057,7 +7680,7 @@
             <w:r>
               <w:rPr>
                 <w:rFonts w:ascii="Consolas" w:eastAsia="Times New Roman" w:hAnsi="Consolas" w:cs="Times New Roman"/>
-                <w:color w:val="F8F8F2"/>
+                <w:color w:val="FFFFFF" w:themeColor="background1"/>
                 <w:sz w:val="21"/>
                 <w:szCs w:val="21"/>
                 <w:lang w:val="en-US" w:eastAsia="ru-RU"/>
@@ -8072,166 +7695,66 @@
               <w:jc w:val="left"/>
               <w:rPr>
                 <w:rFonts w:ascii="Consolas" w:eastAsia="Times New Roman" w:hAnsi="Consolas" w:cs="Times New Roman"/>
-                <w:color w:val="F8F8F2"/>
-                <w:sz w:val="21"/>
-                <w:szCs w:val="21"/>
-                <w:lang w:val="en-US" w:eastAsia="ru-RU"/>
-              </w:rPr>
-            </w:pPr>
-            <w:r>
-              <w:rPr>
-                <w:rFonts w:ascii="Consolas" w:eastAsia="Times New Roman" w:hAnsi="Consolas" w:cs="Times New Roman"/>
-                <w:color w:val="F8F8F2"/>
-                <w:sz w:val="21"/>
-                <w:szCs w:val="21"/>
-                <w:lang w:val="en-US" w:eastAsia="ru-RU"/>
-              </w:rPr>
-              <w:t>    </w:t>
-            </w:r>
-            <w:r>
-              <w:rPr>
-                <w:rFonts w:ascii="Consolas" w:eastAsia="Times New Roman" w:hAnsi="Consolas" w:cs="Times New Roman"/>
-                <w:color w:val="A6E22E"/>
-                <w:sz w:val="21"/>
-                <w:szCs w:val="21"/>
-                <w:lang w:val="en-US" w:eastAsia="ru-RU"/>
-              </w:rPr>
-              <w:t>pthread_create</w:t>
-            </w:r>
-            <w:r>
-              <w:rPr>
-                <w:rFonts w:ascii="Consolas" w:eastAsia="Times New Roman" w:hAnsi="Consolas" w:cs="Times New Roman"/>
-                <w:color w:val="F8F8F2"/>
-                <w:sz w:val="21"/>
-                <w:szCs w:val="21"/>
-                <w:lang w:val="en-US" w:eastAsia="ru-RU"/>
-              </w:rPr>
-              <w:t>(</w:t>
-            </w:r>
-            <w:r>
-              <w:rPr>
-                <w:rFonts w:ascii="Consolas" w:eastAsia="Times New Roman" w:hAnsi="Consolas" w:cs="Times New Roman"/>
-                <w:color w:val="F92672"/>
-                <w:sz w:val="21"/>
-                <w:szCs w:val="21"/>
-                <w:lang w:val="en-US" w:eastAsia="ru-RU"/>
-              </w:rPr>
-              <w:t>&amp;</w:t>
-            </w:r>
-            <w:r>
-              <w:rPr>
-                <w:rFonts w:ascii="Consolas" w:eastAsia="Times New Roman" w:hAnsi="Consolas" w:cs="Times New Roman"/>
-                <w:color w:val="F8F8F2"/>
-                <w:sz w:val="21"/>
-                <w:szCs w:val="21"/>
-                <w:lang w:val="en-US" w:eastAsia="ru-RU"/>
-              </w:rPr>
-              <w:t>thread, </w:t>
-            </w:r>
-            <w:r>
-              <w:rPr>
-                <w:rFonts w:ascii="Consolas" w:eastAsia="Times New Roman" w:hAnsi="Consolas" w:cs="Times New Roman"/>
-                <w:color w:val="A6E22E"/>
-                <w:sz w:val="21"/>
-                <w:szCs w:val="21"/>
-                <w:lang w:val="en-US" w:eastAsia="ru-RU"/>
-              </w:rPr>
-              <w:t>NULL</w:t>
-            </w:r>
-            <w:r>
-              <w:rPr>
-                <w:rFonts w:ascii="Consolas" w:eastAsia="Times New Roman" w:hAnsi="Consolas" w:cs="Times New Roman"/>
-                <w:color w:val="F8F8F2"/>
-                <w:sz w:val="21"/>
-                <w:szCs w:val="21"/>
-                <w:lang w:val="en-US" w:eastAsia="ru-RU"/>
-              </w:rPr>
-              <w:t>, </w:t>
-            </w:r>
-            <w:r>
-              <w:rPr>
-                <w:rFonts w:ascii="Consolas" w:eastAsia="Times New Roman" w:hAnsi="Consolas" w:cs="Times New Roman"/>
-                <w:color w:val="A6E22E"/>
-                <w:sz w:val="21"/>
-                <w:szCs w:val="21"/>
-                <w:lang w:val="en-US" w:eastAsia="ru-RU"/>
-              </w:rPr>
-              <w:t>threadFunction</w:t>
-            </w:r>
-            <w:r>
-              <w:rPr>
-                <w:rFonts w:ascii="Consolas" w:eastAsia="Times New Roman" w:hAnsi="Consolas" w:cs="Times New Roman"/>
-                <w:color w:val="F8F8F2"/>
-                <w:sz w:val="21"/>
-                <w:szCs w:val="21"/>
-                <w:lang w:val="en-US" w:eastAsia="ru-RU"/>
-              </w:rPr>
-              <w:t>, f1);</w:t>
-            </w:r>
-          </w:p>
-          <w:p>
-            <w:pPr>
-              <w:shd w:val="clear" w:color="auto" w:fill="272822"/>
-              <w:spacing w:line="285" w:lineRule="atLeast"/>
-              <w:jc w:val="left"/>
-              <w:rPr>
-                <w:rFonts w:ascii="Consolas" w:eastAsia="Times New Roman" w:hAnsi="Consolas" w:cs="Times New Roman"/>
-                <w:color w:val="F8F8F2"/>
-                <w:sz w:val="21"/>
-                <w:szCs w:val="21"/>
-                <w:lang w:val="en-US" w:eastAsia="ru-RU"/>
-              </w:rPr>
-            </w:pPr>
-          </w:p>
-          <w:p>
-            <w:pPr>
-              <w:shd w:val="clear" w:color="auto" w:fill="272822"/>
-              <w:spacing w:line="285" w:lineRule="atLeast"/>
-              <w:jc w:val="left"/>
-              <w:rPr>
-                <w:rFonts w:ascii="Consolas" w:eastAsia="Times New Roman" w:hAnsi="Consolas" w:cs="Times New Roman"/>
-                <w:color w:val="F8F8F2"/>
-                <w:sz w:val="21"/>
-                <w:szCs w:val="21"/>
-                <w:lang w:val="en-US" w:eastAsia="ru-RU"/>
-              </w:rPr>
-            </w:pPr>
-            <w:r>
-              <w:rPr>
-                <w:rFonts w:ascii="Consolas" w:eastAsia="Times New Roman" w:hAnsi="Consolas" w:cs="Times New Roman"/>
-                <w:color w:val="F8F8F2"/>
-                <w:sz w:val="21"/>
-                <w:szCs w:val="21"/>
-                <w:lang w:val="en-US" w:eastAsia="ru-RU"/>
-              </w:rPr>
-              <w:t>    </w:t>
-            </w:r>
-            <w:r>
-              <w:rPr>
-                <w:rFonts w:ascii="Consolas" w:eastAsia="Times New Roman" w:hAnsi="Consolas" w:cs="Times New Roman"/>
-                <w:color w:val="F92672"/>
-                <w:sz w:val="21"/>
-                <w:szCs w:val="21"/>
-                <w:lang w:val="en-US" w:eastAsia="ru-RU"/>
-              </w:rPr>
-              <w:t>for</w:t>
-            </w:r>
-            <w:r>
-              <w:rPr>
-                <w:rFonts w:ascii="Consolas" w:eastAsia="Times New Roman" w:hAnsi="Consolas" w:cs="Times New Roman"/>
-                <w:color w:val="F8F8F2"/>
-                <w:sz w:val="21"/>
-                <w:szCs w:val="21"/>
-                <w:lang w:val="en-US" w:eastAsia="ru-RU"/>
-              </w:rPr>
-              <w:t> (</w:t>
+                <w:color w:val="FFFFFF" w:themeColor="background1"/>
+                <w:sz w:val="21"/>
+                <w:szCs w:val="21"/>
+                <w:lang w:val="en-US" w:eastAsia="ru-RU"/>
+              </w:rPr>
+            </w:pPr>
+            <w:r>
+              <w:rPr>
+                <w:rFonts w:ascii="Consolas" w:eastAsia="Times New Roman" w:hAnsi="Consolas" w:cs="Times New Roman"/>
+                <w:color w:val="FFFFFF" w:themeColor="background1"/>
+                <w:sz w:val="21"/>
+                <w:szCs w:val="21"/>
+                <w:lang w:val="en-US" w:eastAsia="ru-RU"/>
+              </w:rPr>
+              <w:t>    pthread_create(&amp;thread, NULL, threadFunction, f1);</w:t>
+            </w:r>
+          </w:p>
+          <w:p>
+            <w:pPr>
+              <w:shd w:val="clear" w:color="auto" w:fill="272822"/>
+              <w:spacing w:line="285" w:lineRule="atLeast"/>
+              <w:jc w:val="left"/>
+              <w:rPr>
+                <w:rFonts w:ascii="Consolas" w:eastAsia="Times New Roman" w:hAnsi="Consolas" w:cs="Times New Roman"/>
+                <w:color w:val="FFFFFF" w:themeColor="background1"/>
+                <w:sz w:val="21"/>
+                <w:szCs w:val="21"/>
+                <w:lang w:val="en-US" w:eastAsia="ru-RU"/>
+              </w:rPr>
+            </w:pPr>
+          </w:p>
+          <w:p>
+            <w:pPr>
+              <w:shd w:val="clear" w:color="auto" w:fill="272822"/>
+              <w:spacing w:line="285" w:lineRule="atLeast"/>
+              <w:jc w:val="left"/>
+              <w:rPr>
+                <w:rFonts w:ascii="Consolas" w:eastAsia="Times New Roman" w:hAnsi="Consolas" w:cs="Times New Roman"/>
+                <w:color w:val="FFFFFF" w:themeColor="background1"/>
+                <w:sz w:val="21"/>
+                <w:szCs w:val="21"/>
+                <w:lang w:val="en-US" w:eastAsia="ru-RU"/>
+              </w:rPr>
+            </w:pPr>
+            <w:r>
+              <w:rPr>
+                <w:rFonts w:ascii="Consolas" w:eastAsia="Times New Roman" w:hAnsi="Consolas" w:cs="Times New Roman"/>
+                <w:color w:val="FFFFFF" w:themeColor="background1"/>
+                <w:sz w:val="21"/>
+                <w:szCs w:val="21"/>
+                <w:lang w:val="en-US" w:eastAsia="ru-RU"/>
+              </w:rPr>
+              <w:t>    for (</w:t>
             </w:r>
             <w:r>
               <w:rPr>
                 <w:rFonts w:ascii="Consolas" w:eastAsia="Times New Roman" w:hAnsi="Consolas" w:cs="Times New Roman"/>
                 <w:i/>
                 <w:iCs/>
-                <w:color w:val="66D9EF"/>
+                <w:color w:val="FFFFFF" w:themeColor="background1"/>
                 <w:sz w:val="21"/>
                 <w:szCs w:val="21"/>
                 <w:lang w:val="en-US" w:eastAsia="ru-RU"/>
@@ -8241,485 +7764,184 @@
             <w:r>
               <w:rPr>
                 <w:rFonts w:ascii="Consolas" w:eastAsia="Times New Roman" w:hAnsi="Consolas" w:cs="Times New Roman"/>
-                <w:color w:val="F8F8F2"/>
-                <w:sz w:val="21"/>
-                <w:szCs w:val="21"/>
-                <w:lang w:val="en-US" w:eastAsia="ru-RU"/>
-              </w:rPr>
-              <w:t> curLetter </w:t>
-            </w:r>
-            <w:r>
-              <w:rPr>
-                <w:rFonts w:ascii="Consolas" w:eastAsia="Times New Roman" w:hAnsi="Consolas" w:cs="Times New Roman"/>
-                <w:color w:val="F92672"/>
-                <w:sz w:val="21"/>
-                <w:szCs w:val="21"/>
-                <w:lang w:val="en-US" w:eastAsia="ru-RU"/>
-              </w:rPr>
-              <w:t>=</w:t>
-            </w:r>
-            <w:r>
-              <w:rPr>
-                <w:rFonts w:ascii="Consolas" w:eastAsia="Times New Roman" w:hAnsi="Consolas" w:cs="Times New Roman"/>
-                <w:color w:val="F8F8F2"/>
-                <w:sz w:val="21"/>
-                <w:szCs w:val="21"/>
-                <w:lang w:val="en-US" w:eastAsia="ru-RU"/>
-              </w:rPr>
-              <w:t> </w:t>
-            </w:r>
-            <w:r>
-              <w:rPr>
-                <w:rFonts w:ascii="Consolas" w:eastAsia="Times New Roman" w:hAnsi="Consolas" w:cs="Times New Roman"/>
-                <w:color w:val="E6DB74"/>
-                <w:sz w:val="21"/>
-                <w:szCs w:val="21"/>
-                <w:lang w:val="en-US" w:eastAsia="ru-RU"/>
-              </w:rPr>
-              <w:t>'b'</w:t>
-            </w:r>
-            <w:r>
-              <w:rPr>
-                <w:rFonts w:ascii="Consolas" w:eastAsia="Times New Roman" w:hAnsi="Consolas" w:cs="Times New Roman"/>
-                <w:color w:val="F8F8F2"/>
-                <w:sz w:val="21"/>
-                <w:szCs w:val="21"/>
-                <w:lang w:val="en-US" w:eastAsia="ru-RU"/>
-              </w:rPr>
-              <w:t>; curLetter </w:t>
-            </w:r>
-            <w:r>
-              <w:rPr>
-                <w:rFonts w:ascii="Consolas" w:eastAsia="Times New Roman" w:hAnsi="Consolas" w:cs="Times New Roman"/>
-                <w:color w:val="F92672"/>
-                <w:sz w:val="21"/>
-                <w:szCs w:val="21"/>
-                <w:lang w:val="en-US" w:eastAsia="ru-RU"/>
-              </w:rPr>
-              <w:t>&lt;</w:t>
-            </w:r>
-            <w:r>
-              <w:rPr>
-                <w:rFonts w:ascii="Consolas" w:eastAsia="Times New Roman" w:hAnsi="Consolas" w:cs="Times New Roman"/>
-                <w:color w:val="F8F8F2"/>
-                <w:sz w:val="21"/>
-                <w:szCs w:val="21"/>
-                <w:lang w:val="en-US" w:eastAsia="ru-RU"/>
-              </w:rPr>
-              <w:t> </w:t>
-            </w:r>
-            <w:r>
-              <w:rPr>
-                <w:rFonts w:ascii="Consolas" w:eastAsia="Times New Roman" w:hAnsi="Consolas" w:cs="Times New Roman"/>
-                <w:color w:val="E6DB74"/>
-                <w:sz w:val="21"/>
-                <w:szCs w:val="21"/>
-                <w:lang w:val="en-US" w:eastAsia="ru-RU"/>
-              </w:rPr>
-              <w:t>'{'</w:t>
-            </w:r>
-            <w:r>
-              <w:rPr>
-                <w:rFonts w:ascii="Consolas" w:eastAsia="Times New Roman" w:hAnsi="Consolas" w:cs="Times New Roman"/>
-                <w:color w:val="F8F8F2"/>
-                <w:sz w:val="21"/>
-                <w:szCs w:val="21"/>
-                <w:lang w:val="en-US" w:eastAsia="ru-RU"/>
-              </w:rPr>
-              <w:t>; curLetter </w:t>
-            </w:r>
-            <w:r>
-              <w:rPr>
-                <w:rFonts w:ascii="Consolas" w:eastAsia="Times New Roman" w:hAnsi="Consolas" w:cs="Times New Roman"/>
-                <w:color w:val="F92672"/>
-                <w:sz w:val="21"/>
-                <w:szCs w:val="21"/>
-                <w:lang w:val="en-US" w:eastAsia="ru-RU"/>
-              </w:rPr>
-              <w:t>+=</w:t>
-            </w:r>
-            <w:r>
-              <w:rPr>
-                <w:rFonts w:ascii="Consolas" w:eastAsia="Times New Roman" w:hAnsi="Consolas" w:cs="Times New Roman"/>
-                <w:color w:val="F8F8F2"/>
-                <w:sz w:val="21"/>
-                <w:szCs w:val="21"/>
-                <w:lang w:val="en-US" w:eastAsia="ru-RU"/>
-              </w:rPr>
-              <w:t> </w:t>
-            </w:r>
-            <w:r>
-              <w:rPr>
-                <w:rFonts w:ascii="Consolas" w:eastAsia="Times New Roman" w:hAnsi="Consolas" w:cs="Times New Roman"/>
-                <w:color w:val="AE81FF"/>
-                <w:sz w:val="21"/>
-                <w:szCs w:val="21"/>
-                <w:lang w:val="en-US" w:eastAsia="ru-RU"/>
-              </w:rPr>
-              <w:t>2</w:t>
-            </w:r>
-            <w:r>
-              <w:rPr>
-                <w:rFonts w:ascii="Consolas" w:eastAsia="Times New Roman" w:hAnsi="Consolas" w:cs="Times New Roman"/>
-                <w:color w:val="F8F8F2"/>
-                <w:sz w:val="21"/>
-                <w:szCs w:val="21"/>
-                <w:lang w:val="en-US" w:eastAsia="ru-RU"/>
-              </w:rPr>
-              <w:t>)</w:t>
-            </w:r>
-          </w:p>
-          <w:p>
-            <w:pPr>
-              <w:shd w:val="clear" w:color="auto" w:fill="272822"/>
-              <w:spacing w:line="285" w:lineRule="atLeast"/>
-              <w:jc w:val="left"/>
-              <w:rPr>
-                <w:rFonts w:ascii="Consolas" w:eastAsia="Times New Roman" w:hAnsi="Consolas" w:cs="Times New Roman"/>
-                <w:color w:val="F8F8F2"/>
-                <w:sz w:val="21"/>
-                <w:szCs w:val="21"/>
-                <w:lang w:val="en-US" w:eastAsia="ru-RU"/>
-              </w:rPr>
-            </w:pPr>
-            <w:r>
-              <w:rPr>
-                <w:rFonts w:ascii="Consolas" w:eastAsia="Times New Roman" w:hAnsi="Consolas" w:cs="Times New Roman"/>
-                <w:color w:val="F8F8F2"/>
-                <w:sz w:val="21"/>
-                <w:szCs w:val="21"/>
-                <w:lang w:val="en-US" w:eastAsia="ru-RU"/>
-              </w:rPr>
-              <w:lastRenderedPageBreak/>
-              <w:t>        </w:t>
-            </w:r>
-            <w:r>
-              <w:rPr>
-                <w:rFonts w:ascii="Consolas" w:eastAsia="Times New Roman" w:hAnsi="Consolas" w:cs="Times New Roman"/>
-                <w:color w:val="A6E22E"/>
-                <w:sz w:val="21"/>
-                <w:szCs w:val="21"/>
-                <w:lang w:val="en-US" w:eastAsia="ru-RU"/>
-              </w:rPr>
-              <w:t>fprintf</w:t>
-            </w:r>
-            <w:r>
-              <w:rPr>
-                <w:rFonts w:ascii="Consolas" w:eastAsia="Times New Roman" w:hAnsi="Consolas" w:cs="Times New Roman"/>
-                <w:color w:val="F8F8F2"/>
-                <w:sz w:val="21"/>
-                <w:szCs w:val="21"/>
-                <w:lang w:val="en-US" w:eastAsia="ru-RU"/>
-              </w:rPr>
-              <w:t>(f2, </w:t>
-            </w:r>
-            <w:r>
-              <w:rPr>
-                <w:rFonts w:ascii="Consolas" w:eastAsia="Times New Roman" w:hAnsi="Consolas" w:cs="Times New Roman"/>
-                <w:color w:val="E6DB74"/>
-                <w:sz w:val="21"/>
-                <w:szCs w:val="21"/>
-                <w:lang w:val="en-US" w:eastAsia="ru-RU"/>
-              </w:rPr>
-              <w:t>"</w:t>
-            </w:r>
-            <w:r>
-              <w:rPr>
-                <w:rFonts w:ascii="Consolas" w:eastAsia="Times New Roman" w:hAnsi="Consolas" w:cs="Times New Roman"/>
-                <w:color w:val="AE81FF"/>
-                <w:sz w:val="21"/>
-                <w:szCs w:val="21"/>
-                <w:lang w:val="en-US" w:eastAsia="ru-RU"/>
-              </w:rPr>
-              <w:t>%c</w:t>
-            </w:r>
-            <w:r>
-              <w:rPr>
-                <w:rFonts w:ascii="Consolas" w:eastAsia="Times New Roman" w:hAnsi="Consolas" w:cs="Times New Roman"/>
-                <w:color w:val="E6DB74"/>
-                <w:sz w:val="21"/>
-                <w:szCs w:val="21"/>
-                <w:lang w:val="en-US" w:eastAsia="ru-RU"/>
-              </w:rPr>
-              <w:t>"</w:t>
-            </w:r>
-            <w:r>
-              <w:rPr>
-                <w:rFonts w:ascii="Consolas" w:eastAsia="Times New Roman" w:hAnsi="Consolas" w:cs="Times New Roman"/>
-                <w:color w:val="F8F8F2"/>
-                <w:sz w:val="21"/>
-                <w:szCs w:val="21"/>
-                <w:lang w:val="en-US" w:eastAsia="ru-RU"/>
-              </w:rPr>
-              <w:t>, curLetter);</w:t>
-            </w:r>
-          </w:p>
-          <w:p>
-            <w:pPr>
-              <w:shd w:val="clear" w:color="auto" w:fill="272822"/>
-              <w:spacing w:line="285" w:lineRule="atLeast"/>
-              <w:jc w:val="left"/>
-              <w:rPr>
-                <w:rFonts w:ascii="Consolas" w:eastAsia="Times New Roman" w:hAnsi="Consolas" w:cs="Times New Roman"/>
-                <w:color w:val="F8F8F2"/>
-                <w:sz w:val="21"/>
-                <w:szCs w:val="21"/>
-                <w:lang w:val="en-US" w:eastAsia="ru-RU"/>
-              </w:rPr>
-            </w:pPr>
-          </w:p>
-          <w:p>
-            <w:pPr>
-              <w:shd w:val="clear" w:color="auto" w:fill="272822"/>
-              <w:spacing w:line="285" w:lineRule="atLeast"/>
-              <w:jc w:val="left"/>
-              <w:rPr>
-                <w:rFonts w:ascii="Consolas" w:eastAsia="Times New Roman" w:hAnsi="Consolas" w:cs="Times New Roman"/>
-                <w:color w:val="F8F8F2"/>
-                <w:sz w:val="21"/>
-                <w:szCs w:val="21"/>
-                <w:lang w:val="en-US" w:eastAsia="ru-RU"/>
-              </w:rPr>
-            </w:pPr>
-            <w:r>
-              <w:rPr>
-                <w:rFonts w:ascii="Consolas" w:eastAsia="Times New Roman" w:hAnsi="Consolas" w:cs="Times New Roman"/>
-                <w:color w:val="F8F8F2"/>
-                <w:sz w:val="21"/>
-                <w:szCs w:val="21"/>
-                <w:lang w:val="en-US" w:eastAsia="ru-RU"/>
-              </w:rPr>
-              <w:t>    </w:t>
-            </w:r>
-            <w:r>
-              <w:rPr>
-                <w:rFonts w:ascii="Consolas" w:eastAsia="Times New Roman" w:hAnsi="Consolas" w:cs="Times New Roman"/>
-                <w:color w:val="A6E22E"/>
-                <w:sz w:val="21"/>
-                <w:szCs w:val="21"/>
-                <w:lang w:val="en-US" w:eastAsia="ru-RU"/>
-              </w:rPr>
-              <w:t>pthread_join</w:t>
-            </w:r>
-            <w:r>
-              <w:rPr>
-                <w:rFonts w:ascii="Consolas" w:eastAsia="Times New Roman" w:hAnsi="Consolas" w:cs="Times New Roman"/>
-                <w:color w:val="F8F8F2"/>
-                <w:sz w:val="21"/>
-                <w:szCs w:val="21"/>
-                <w:lang w:val="en-US" w:eastAsia="ru-RU"/>
-              </w:rPr>
-              <w:t>(thread, </w:t>
-            </w:r>
-            <w:r>
-              <w:rPr>
-                <w:rFonts w:ascii="Consolas" w:eastAsia="Times New Roman" w:hAnsi="Consolas" w:cs="Times New Roman"/>
-                <w:color w:val="A6E22E"/>
-                <w:sz w:val="21"/>
-                <w:szCs w:val="21"/>
-                <w:lang w:val="en-US" w:eastAsia="ru-RU"/>
-              </w:rPr>
-              <w:t>NULL</w:t>
-            </w:r>
-            <w:r>
-              <w:rPr>
-                <w:rFonts w:ascii="Consolas" w:eastAsia="Times New Roman" w:hAnsi="Consolas" w:cs="Times New Roman"/>
-                <w:color w:val="F8F8F2"/>
-                <w:sz w:val="21"/>
-                <w:szCs w:val="21"/>
-                <w:lang w:val="en-US" w:eastAsia="ru-RU"/>
-              </w:rPr>
-              <w:t>);</w:t>
-            </w:r>
-          </w:p>
-          <w:p>
-            <w:pPr>
-              <w:shd w:val="clear" w:color="auto" w:fill="272822"/>
-              <w:spacing w:line="285" w:lineRule="atLeast"/>
-              <w:jc w:val="left"/>
-              <w:rPr>
-                <w:rFonts w:ascii="Consolas" w:eastAsia="Times New Roman" w:hAnsi="Consolas" w:cs="Times New Roman"/>
-                <w:color w:val="F8F8F2"/>
-                <w:sz w:val="21"/>
-                <w:szCs w:val="21"/>
-                <w:lang w:val="en-US" w:eastAsia="ru-RU"/>
-              </w:rPr>
-            </w:pPr>
-          </w:p>
-          <w:p>
-            <w:pPr>
-              <w:shd w:val="clear" w:color="auto" w:fill="272822"/>
-              <w:spacing w:line="285" w:lineRule="atLeast"/>
-              <w:jc w:val="left"/>
-              <w:rPr>
-                <w:rFonts w:ascii="Consolas" w:eastAsia="Times New Roman" w:hAnsi="Consolas" w:cs="Times New Roman"/>
-                <w:color w:val="F8F8F2"/>
-                <w:sz w:val="21"/>
-                <w:szCs w:val="21"/>
-                <w:lang w:val="en-US" w:eastAsia="ru-RU"/>
-              </w:rPr>
-            </w:pPr>
-            <w:r>
-              <w:rPr>
-                <w:rFonts w:ascii="Consolas" w:eastAsia="Times New Roman" w:hAnsi="Consolas" w:cs="Times New Roman"/>
-                <w:color w:val="F8F8F2"/>
-                <w:sz w:val="21"/>
-                <w:szCs w:val="21"/>
-                <w:lang w:val="en-US" w:eastAsia="ru-RU"/>
-              </w:rPr>
-              <w:t>    </w:t>
-            </w:r>
-            <w:r>
-              <w:rPr>
-                <w:rFonts w:ascii="Consolas" w:eastAsia="Times New Roman" w:hAnsi="Consolas" w:cs="Times New Roman"/>
-                <w:color w:val="A6E22E"/>
-                <w:sz w:val="21"/>
-                <w:szCs w:val="21"/>
-                <w:lang w:val="en-US" w:eastAsia="ru-RU"/>
-              </w:rPr>
-              <w:t>fclose</w:t>
-            </w:r>
-            <w:r>
-              <w:rPr>
-                <w:rFonts w:ascii="Consolas" w:eastAsia="Times New Roman" w:hAnsi="Consolas" w:cs="Times New Roman"/>
-                <w:color w:val="F8F8F2"/>
-                <w:sz w:val="21"/>
-                <w:szCs w:val="21"/>
-                <w:lang w:val="en-US" w:eastAsia="ru-RU"/>
-              </w:rPr>
-              <w:t>(f1);</w:t>
-            </w:r>
-          </w:p>
-          <w:p>
-            <w:pPr>
-              <w:shd w:val="clear" w:color="auto" w:fill="272822"/>
-              <w:spacing w:line="285" w:lineRule="atLeast"/>
-              <w:jc w:val="left"/>
-              <w:rPr>
-                <w:rFonts w:ascii="Consolas" w:eastAsia="Times New Roman" w:hAnsi="Consolas" w:cs="Times New Roman"/>
-                <w:color w:val="F8F8F2"/>
-                <w:sz w:val="21"/>
-                <w:szCs w:val="21"/>
-                <w:lang w:val="en-US" w:eastAsia="ru-RU"/>
-              </w:rPr>
-            </w:pPr>
-            <w:r>
-              <w:rPr>
-                <w:rFonts w:ascii="Consolas" w:eastAsia="Times New Roman" w:hAnsi="Consolas" w:cs="Times New Roman"/>
-                <w:color w:val="F8F8F2"/>
-                <w:sz w:val="21"/>
-                <w:szCs w:val="21"/>
-                <w:lang w:val="en-US" w:eastAsia="ru-RU"/>
-              </w:rPr>
-              <w:t>    </w:t>
-            </w:r>
-            <w:r>
-              <w:rPr>
-                <w:rFonts w:ascii="Consolas" w:eastAsia="Times New Roman" w:hAnsi="Consolas" w:cs="Times New Roman"/>
-                <w:color w:val="A6E22E"/>
-                <w:sz w:val="21"/>
-                <w:szCs w:val="21"/>
-                <w:lang w:val="en-US" w:eastAsia="ru-RU"/>
-              </w:rPr>
-              <w:t>fclose</w:t>
-            </w:r>
-            <w:r>
-              <w:rPr>
-                <w:rFonts w:ascii="Consolas" w:eastAsia="Times New Roman" w:hAnsi="Consolas" w:cs="Times New Roman"/>
-                <w:color w:val="F8F8F2"/>
-                <w:sz w:val="21"/>
-                <w:szCs w:val="21"/>
-                <w:lang w:val="en-US" w:eastAsia="ru-RU"/>
-              </w:rPr>
-              <w:t>(f2);</w:t>
-            </w:r>
-          </w:p>
-          <w:p>
-            <w:pPr>
-              <w:shd w:val="clear" w:color="auto" w:fill="272822"/>
-              <w:spacing w:line="285" w:lineRule="atLeast"/>
-              <w:jc w:val="left"/>
-              <w:rPr>
-                <w:rFonts w:ascii="Consolas" w:eastAsia="Times New Roman" w:hAnsi="Consolas" w:cs="Times New Roman"/>
-                <w:color w:val="F8F8F2"/>
-                <w:sz w:val="21"/>
-                <w:szCs w:val="21"/>
-                <w:lang w:val="en-US" w:eastAsia="ru-RU"/>
-              </w:rPr>
-            </w:pPr>
-          </w:p>
-          <w:p>
-            <w:pPr>
-              <w:shd w:val="clear" w:color="auto" w:fill="272822"/>
-              <w:spacing w:line="285" w:lineRule="atLeast"/>
-              <w:jc w:val="left"/>
-              <w:rPr>
-                <w:rFonts w:ascii="Consolas" w:eastAsia="Times New Roman" w:hAnsi="Consolas" w:cs="Times New Roman"/>
-                <w:color w:val="F8F8F2"/>
-                <w:sz w:val="21"/>
-                <w:szCs w:val="21"/>
-                <w:lang w:val="en-US" w:eastAsia="ru-RU"/>
-              </w:rPr>
-            </w:pPr>
-            <w:r>
-              <w:rPr>
-                <w:rFonts w:ascii="Consolas" w:eastAsia="Times New Roman" w:hAnsi="Consolas" w:cs="Times New Roman"/>
-                <w:color w:val="F8F8F2"/>
-                <w:sz w:val="21"/>
-                <w:szCs w:val="21"/>
-                <w:lang w:val="en-US" w:eastAsia="ru-RU"/>
-              </w:rPr>
-              <w:t>    </w:t>
-            </w:r>
-            <w:r>
-              <w:rPr>
-                <w:rFonts w:ascii="Consolas" w:eastAsia="Times New Roman" w:hAnsi="Consolas" w:cs="Times New Roman"/>
-                <w:color w:val="F92672"/>
-                <w:sz w:val="21"/>
-                <w:szCs w:val="21"/>
-                <w:lang w:val="en-US" w:eastAsia="ru-RU"/>
-              </w:rPr>
-              <w:t>return</w:t>
-            </w:r>
-            <w:r>
-              <w:rPr>
-                <w:rFonts w:ascii="Consolas" w:eastAsia="Times New Roman" w:hAnsi="Consolas" w:cs="Times New Roman"/>
-                <w:color w:val="F8F8F2"/>
-                <w:sz w:val="21"/>
-                <w:szCs w:val="21"/>
-                <w:lang w:val="en-US" w:eastAsia="ru-RU"/>
-              </w:rPr>
-              <w:t> </w:t>
-            </w:r>
-            <w:r>
-              <w:rPr>
-                <w:rFonts w:ascii="Consolas" w:eastAsia="Times New Roman" w:hAnsi="Consolas" w:cs="Times New Roman"/>
-                <w:color w:val="AE81FF"/>
-                <w:sz w:val="21"/>
-                <w:szCs w:val="21"/>
-                <w:lang w:val="en-US" w:eastAsia="ru-RU"/>
-              </w:rPr>
-              <w:t>0</w:t>
-            </w:r>
-            <w:r>
-              <w:rPr>
-                <w:rFonts w:ascii="Consolas" w:eastAsia="Times New Roman" w:hAnsi="Consolas" w:cs="Times New Roman"/>
-                <w:color w:val="F8F8F2"/>
-                <w:sz w:val="21"/>
-                <w:szCs w:val="21"/>
-                <w:lang w:val="en-US" w:eastAsia="ru-RU"/>
-              </w:rPr>
-              <w:t>;</w:t>
-            </w:r>
-          </w:p>
-          <w:p>
-            <w:pPr>
-              <w:shd w:val="clear" w:color="auto" w:fill="272822"/>
-              <w:spacing w:line="285" w:lineRule="atLeast"/>
-              <w:jc w:val="left"/>
-              <w:rPr>
-                <w:rFonts w:ascii="Consolas" w:eastAsia="Times New Roman" w:hAnsi="Consolas" w:cs="Times New Roman"/>
-                <w:color w:val="F8F8F2"/>
+                <w:color w:val="FFFFFF" w:themeColor="background1"/>
+                <w:sz w:val="21"/>
+                <w:szCs w:val="21"/>
+                <w:lang w:val="en-US" w:eastAsia="ru-RU"/>
+              </w:rPr>
+              <w:t> curLetter = 'b'; curLetter &lt; '{'; curLetter += 2)</w:t>
+            </w:r>
+          </w:p>
+          <w:p>
+            <w:pPr>
+              <w:shd w:val="clear" w:color="auto" w:fill="272822"/>
+              <w:spacing w:line="285" w:lineRule="atLeast"/>
+              <w:jc w:val="left"/>
+              <w:rPr>
+                <w:rFonts w:ascii="Consolas" w:eastAsia="Times New Roman" w:hAnsi="Consolas" w:cs="Times New Roman"/>
+                <w:color w:val="FFFFFF" w:themeColor="background1"/>
+                <w:sz w:val="21"/>
+                <w:szCs w:val="21"/>
+                <w:lang w:val="en-US" w:eastAsia="ru-RU"/>
+              </w:rPr>
+            </w:pPr>
+            <w:r>
+              <w:rPr>
+                <w:rFonts w:ascii="Consolas" w:eastAsia="Times New Roman" w:hAnsi="Consolas" w:cs="Times New Roman"/>
+                <w:color w:val="FFFFFF" w:themeColor="background1"/>
+                <w:sz w:val="21"/>
+                <w:szCs w:val="21"/>
+                <w:lang w:val="en-US" w:eastAsia="ru-RU"/>
+              </w:rPr>
+              <w:t>        fprintf(f2, "%c", curLetter);</w:t>
+            </w:r>
+          </w:p>
+          <w:p>
+            <w:pPr>
+              <w:shd w:val="clear" w:color="auto" w:fill="272822"/>
+              <w:spacing w:line="285" w:lineRule="atLeast"/>
+              <w:jc w:val="left"/>
+              <w:rPr>
+                <w:rFonts w:ascii="Consolas" w:eastAsia="Times New Roman" w:hAnsi="Consolas" w:cs="Times New Roman"/>
+                <w:color w:val="FFFFFF" w:themeColor="background1"/>
+                <w:sz w:val="21"/>
+                <w:szCs w:val="21"/>
+                <w:lang w:val="en-US" w:eastAsia="ru-RU"/>
+              </w:rPr>
+            </w:pPr>
+          </w:p>
+          <w:p>
+            <w:pPr>
+              <w:shd w:val="clear" w:color="auto" w:fill="272822"/>
+              <w:spacing w:line="285" w:lineRule="atLeast"/>
+              <w:jc w:val="left"/>
+              <w:rPr>
+                <w:rFonts w:ascii="Consolas" w:eastAsia="Times New Roman" w:hAnsi="Consolas" w:cs="Times New Roman"/>
+                <w:color w:val="FFFFFF" w:themeColor="background1"/>
+                <w:sz w:val="21"/>
+                <w:szCs w:val="21"/>
+                <w:lang w:val="en-US" w:eastAsia="ru-RU"/>
+              </w:rPr>
+            </w:pPr>
+            <w:r>
+              <w:rPr>
+                <w:rFonts w:ascii="Consolas" w:eastAsia="Times New Roman" w:hAnsi="Consolas" w:cs="Times New Roman"/>
+                <w:color w:val="FFFFFF" w:themeColor="background1"/>
+                <w:sz w:val="21"/>
+                <w:szCs w:val="21"/>
+                <w:lang w:val="en-US" w:eastAsia="ru-RU"/>
+              </w:rPr>
+              <w:t>    pthread_join(thread, NULL);</w:t>
+            </w:r>
+          </w:p>
+          <w:p>
+            <w:pPr>
+              <w:shd w:val="clear" w:color="auto" w:fill="272822"/>
+              <w:spacing w:line="285" w:lineRule="atLeast"/>
+              <w:jc w:val="left"/>
+              <w:rPr>
+                <w:rFonts w:ascii="Consolas" w:eastAsia="Times New Roman" w:hAnsi="Consolas" w:cs="Times New Roman"/>
+                <w:color w:val="FFFFFF" w:themeColor="background1"/>
+                <w:sz w:val="21"/>
+                <w:szCs w:val="21"/>
+                <w:lang w:val="en-US" w:eastAsia="ru-RU"/>
+              </w:rPr>
+            </w:pPr>
+          </w:p>
+          <w:p>
+            <w:pPr>
+              <w:shd w:val="clear" w:color="auto" w:fill="272822"/>
+              <w:spacing w:line="285" w:lineRule="atLeast"/>
+              <w:jc w:val="left"/>
+              <w:rPr>
+                <w:rFonts w:ascii="Consolas" w:eastAsia="Times New Roman" w:hAnsi="Consolas" w:cs="Times New Roman"/>
+                <w:color w:val="FFFFFF" w:themeColor="background1"/>
+                <w:sz w:val="21"/>
+                <w:szCs w:val="21"/>
+                <w:lang w:val="en-US" w:eastAsia="ru-RU"/>
+              </w:rPr>
+            </w:pPr>
+            <w:r>
+              <w:rPr>
+                <w:rFonts w:ascii="Consolas" w:eastAsia="Times New Roman" w:hAnsi="Consolas" w:cs="Times New Roman"/>
+                <w:color w:val="FFFFFF" w:themeColor="background1"/>
+                <w:sz w:val="21"/>
+                <w:szCs w:val="21"/>
+                <w:lang w:val="en-US" w:eastAsia="ru-RU"/>
+              </w:rPr>
+              <w:t>    fclose(f1);</w:t>
+            </w:r>
+          </w:p>
+          <w:p>
+            <w:pPr>
+              <w:shd w:val="clear" w:color="auto" w:fill="272822"/>
+              <w:spacing w:line="285" w:lineRule="atLeast"/>
+              <w:jc w:val="left"/>
+              <w:rPr>
+                <w:rFonts w:ascii="Consolas" w:eastAsia="Times New Roman" w:hAnsi="Consolas" w:cs="Times New Roman"/>
+                <w:color w:val="FFFFFF" w:themeColor="background1"/>
+                <w:sz w:val="21"/>
+                <w:szCs w:val="21"/>
+                <w:lang w:val="en-US" w:eastAsia="ru-RU"/>
+              </w:rPr>
+            </w:pPr>
+            <w:r>
+              <w:rPr>
+                <w:rFonts w:ascii="Consolas" w:eastAsia="Times New Roman" w:hAnsi="Consolas" w:cs="Times New Roman"/>
+                <w:color w:val="FFFFFF" w:themeColor="background1"/>
+                <w:sz w:val="21"/>
+                <w:szCs w:val="21"/>
+                <w:lang w:val="en-US" w:eastAsia="ru-RU"/>
+              </w:rPr>
+              <w:t>    fclose(f2);</w:t>
+            </w:r>
+          </w:p>
+          <w:p>
+            <w:pPr>
+              <w:shd w:val="clear" w:color="auto" w:fill="272822"/>
+              <w:spacing w:line="285" w:lineRule="atLeast"/>
+              <w:jc w:val="left"/>
+              <w:rPr>
+                <w:rFonts w:ascii="Consolas" w:eastAsia="Times New Roman" w:hAnsi="Consolas" w:cs="Times New Roman"/>
+                <w:color w:val="FFFFFF" w:themeColor="background1"/>
+                <w:sz w:val="21"/>
+                <w:szCs w:val="21"/>
+                <w:lang w:val="en-US" w:eastAsia="ru-RU"/>
+              </w:rPr>
+            </w:pPr>
+          </w:p>
+          <w:p>
+            <w:pPr>
+              <w:shd w:val="clear" w:color="auto" w:fill="272822"/>
+              <w:spacing w:line="285" w:lineRule="atLeast"/>
+              <w:jc w:val="left"/>
+              <w:rPr>
+                <w:rFonts w:ascii="Consolas" w:eastAsia="Times New Roman" w:hAnsi="Consolas" w:cs="Times New Roman"/>
+                <w:color w:val="FFFFFF" w:themeColor="background1"/>
+                <w:sz w:val="21"/>
+                <w:szCs w:val="21"/>
+                <w:lang w:val="en-US" w:eastAsia="ru-RU"/>
+              </w:rPr>
+            </w:pPr>
+            <w:r>
+              <w:rPr>
+                <w:rFonts w:ascii="Consolas" w:eastAsia="Times New Roman" w:hAnsi="Consolas" w:cs="Times New Roman"/>
+                <w:color w:val="FFFFFF" w:themeColor="background1"/>
+                <w:sz w:val="21"/>
+                <w:szCs w:val="21"/>
+                <w:lang w:val="en-US" w:eastAsia="ru-RU"/>
+              </w:rPr>
+              <w:t>    return 0;</w:t>
+            </w:r>
+          </w:p>
+          <w:p>
+            <w:pPr>
+              <w:shd w:val="clear" w:color="auto" w:fill="272822"/>
+              <w:spacing w:line="285" w:lineRule="atLeast"/>
+              <w:jc w:val="left"/>
+              <w:rPr>
+                <w:rFonts w:ascii="Consolas" w:eastAsia="Times New Roman" w:hAnsi="Consolas" w:cs="Times New Roman"/>
+                <w:color w:val="FFFFFF" w:themeColor="background1"/>
                 <w:sz w:val="21"/>
                 <w:szCs w:val="21"/>
                 <w:lang w:eastAsia="ru-RU"/>
@@ -8728,7 +7950,7 @@
             <w:r>
               <w:rPr>
                 <w:rFonts w:ascii="Consolas" w:eastAsia="Times New Roman" w:hAnsi="Consolas" w:cs="Times New Roman"/>
-                <w:color w:val="F8F8F2"/>
+                <w:color w:val="FFFFFF" w:themeColor="background1"/>
                 <w:sz w:val="21"/>
                 <w:szCs w:val="21"/>
                 <w:lang w:eastAsia="ru-RU"/>
@@ -8743,7 +7965,7 @@
               <w:jc w:val="left"/>
               <w:rPr>
                 <w:rFonts w:ascii="Consolas" w:eastAsia="Times New Roman" w:hAnsi="Consolas" w:cs="Times New Roman"/>
-                <w:color w:val="F8F8F2"/>
+                <w:color w:val="FFFFFF" w:themeColor="background1"/>
                 <w:sz w:val="21"/>
                 <w:szCs w:val="21"/>
                 <w:lang w:eastAsia="ru-RU"/>
@@ -8840,7 +8062,262 @@
         <w:t>Анализ</w:t>
       </w:r>
     </w:p>
-    <w:p/>
+    <w:p>
+      <w:r>
+        <w:t xml:space="preserve">С использованием функции </w:t>
+      </w:r>
+      <w:r>
+        <w:rPr>
+          <w:lang w:val="en-US"/>
+        </w:rPr>
+        <w:t>fopen</w:t>
+      </w:r>
+      <w:r>
+        <w:t xml:space="preserve">() </w:t>
+      </w:r>
+      <w:r>
+        <w:t xml:space="preserve">файл </w:t>
+      </w:r>
+      <w:r>
+        <w:rPr>
+          <w:lang w:val="en-US"/>
+        </w:rPr>
+        <w:t>out</w:t>
+      </w:r>
+      <w:r>
+        <w:t>.</w:t>
+      </w:r>
+      <w:r>
+        <w:rPr>
+          <w:lang w:val="en-US"/>
+        </w:rPr>
+        <w:t>txt</w:t>
+      </w:r>
+      <w:r>
+        <w:t xml:space="preserve"> </w:t>
+      </w:r>
+      <w:r>
+        <w:t xml:space="preserve">«открывается» для записи 2 раза. Функция </w:t>
+      </w:r>
+      <w:r>
+        <w:rPr>
+          <w:lang w:val="en-US"/>
+        </w:rPr>
+        <w:t>fprintf</w:t>
+      </w:r>
+      <w:r>
+        <w:t xml:space="preserve">() </w:t>
+      </w:r>
+      <w:r>
+        <w:t xml:space="preserve">(функция записи в файл) самостоятельно создаёт буфер, в который заносимая в файл информация первоначально и помещается. Информация будет записана в файл в трёх случаях: если буфер </w:t>
+      </w:r>
+      <w:r>
+        <w:rPr>
+          <w:b/>
+          <w:bCs/>
+        </w:rPr>
+        <w:t>полон</w:t>
+      </w:r>
+      <w:r>
+        <w:t xml:space="preserve"> или если вызваны функции </w:t>
+      </w:r>
+      <w:r>
+        <w:rPr>
+          <w:lang w:val="en-US"/>
+        </w:rPr>
+        <w:t>fflush</w:t>
+      </w:r>
+      <w:r>
+        <w:t>() (</w:t>
+      </w:r>
+      <w:r>
+        <w:t>приводит к физической записи содержимого буфера в файл</w:t>
+      </w:r>
+      <w:r>
+        <w:t xml:space="preserve">) </w:t>
+      </w:r>
+      <w:r>
+        <w:t xml:space="preserve">или </w:t>
+      </w:r>
+      <w:r>
+        <w:rPr>
+          <w:lang w:val="en-US"/>
+        </w:rPr>
+        <w:t>fclose</w:t>
+      </w:r>
+      <w:r>
+        <w:t>()</w:t>
+      </w:r>
+      <w:r>
+        <w:t xml:space="preserve"> (</w:t>
+      </w:r>
+      <w:r>
+        <w:t>сохраняет в файл данные, находящиеся в буфере, и выполняет операцию системного уровня по закрытию файла</w:t>
+      </w:r>
+      <w:r>
+        <w:t>)</w:t>
+      </w:r>
+      <w:r>
+        <w:t>.</w:t>
+      </w:r>
+      <w:r>
+        <w:t xml:space="preserve"> </w:t>
+      </w:r>
+      <w:r>
+        <w:t xml:space="preserve">В </w:t>
+      </w:r>
+      <w:r>
+        <w:lastRenderedPageBreak/>
+        <w:t xml:space="preserve">анализируемой программе содержимое буферов будет записано при вызове функций </w:t>
+      </w:r>
+      <w:r>
+        <w:rPr>
+          <w:lang w:val="en-US"/>
+        </w:rPr>
+        <w:t>fclose</w:t>
+      </w:r>
+      <w:r>
+        <w:t>()</w:t>
+      </w:r>
+      <w:r>
+        <w:t xml:space="preserve">. Так как в программе существует два различных дескриптора и их </w:t>
+      </w:r>
+      <w:r>
+        <w:rPr>
+          <w:lang w:val="en-US"/>
+        </w:rPr>
+        <w:t>f</w:t>
+      </w:r>
+      <w:r>
+        <w:t>_</w:t>
+      </w:r>
+      <w:r>
+        <w:rPr>
+          <w:lang w:val="en-US"/>
+        </w:rPr>
+        <w:t>pos</w:t>
+      </w:r>
+      <w:r>
+        <w:t xml:space="preserve"> </w:t>
+      </w:r>
+      <w:r>
+        <w:t xml:space="preserve">независимы и с самого начала установлены </w:t>
+      </w:r>
+      <w:r>
+        <w:t xml:space="preserve">в начало </w:t>
+      </w:r>
+      <w:r>
+        <w:t xml:space="preserve">файла, то и запись в файл с каждый </w:t>
+      </w:r>
+      <w:r>
+        <w:rPr>
+          <w:lang w:val="en-US"/>
+        </w:rPr>
+        <w:t>fclose</w:t>
+      </w:r>
+      <w:r>
+        <w:t xml:space="preserve">() </w:t>
+      </w:r>
+      <w:r>
+        <w:t xml:space="preserve">будет происходить с начала файла. Именно поэтому информация, записанная при вызове </w:t>
+      </w:r>
+      <w:r>
+        <w:rPr>
+          <w:lang w:val="en-US"/>
+        </w:rPr>
+        <w:t>fclose</w:t>
+      </w:r>
+      <w:r>
+        <w:t>(</w:t>
+      </w:r>
+      <w:r>
+        <w:rPr>
+          <w:lang w:val="en-US"/>
+        </w:rPr>
+        <w:t>f</w:t>
+      </w:r>
+      <w:r>
+        <w:t>1</w:t>
+      </w:r>
+      <w:r>
+        <w:t xml:space="preserve">) будет утеряна при вызове </w:t>
+      </w:r>
+      <w:r>
+        <w:rPr>
+          <w:lang w:val="en-US"/>
+        </w:rPr>
+        <w:t>fclose</w:t>
+      </w:r>
+      <w:r>
+        <w:t>(</w:t>
+      </w:r>
+      <w:r>
+        <w:rPr>
+          <w:lang w:val="en-US"/>
+        </w:rPr>
+        <w:t>f</w:t>
+      </w:r>
+      <w:r>
+        <w:t>2</w:t>
+      </w:r>
+      <w:r>
+        <w:t xml:space="preserve">) </w:t>
+      </w:r>
+      <w:r>
+        <w:t xml:space="preserve">в первой реализации. Так как во второй реализации мною </w:t>
+      </w:r>
+      <w:r>
+        <w:t xml:space="preserve">намеренно </w:t>
+      </w:r>
+      <w:r>
+        <w:t xml:space="preserve">была изменена последовательность этих вызовов, можно убедиться в том, что, если вторым вызовом будет стоять </w:t>
+      </w:r>
+      <w:r>
+        <w:rPr>
+          <w:lang w:val="en-US"/>
+        </w:rPr>
+        <w:t>fclose</w:t>
+      </w:r>
+      <w:r>
+        <w:t>(</w:t>
+      </w:r>
+      <w:r>
+        <w:rPr>
+          <w:lang w:val="en-US"/>
+        </w:rPr>
+        <w:t>f</w:t>
+      </w:r>
+      <w:r>
+        <w:t>2</w:t>
+      </w:r>
+      <w:r>
+        <w:t xml:space="preserve">), </w:t>
+      </w:r>
+      <w:r>
+        <w:t xml:space="preserve">то в таком случае будут потеряны изменения, внесённые вызовом </w:t>
+      </w:r>
+      <w:r>
+        <w:rPr>
+          <w:lang w:val="en-US"/>
+        </w:rPr>
+        <w:t>fclose</w:t>
+      </w:r>
+      <w:r>
+        <w:t>(</w:t>
+      </w:r>
+      <w:r>
+        <w:rPr>
+          <w:lang w:val="en-US"/>
+        </w:rPr>
+        <w:t>f</w:t>
+      </w:r>
+      <w:r>
+        <w:t>1</w:t>
+      </w:r>
+      <w:r>
+        <w:t>).</w:t>
+      </w:r>
+    </w:p>
     <w:sectPr>
       <w:footerReference w:type="default" r:id="rId14"/>
       <w:pgSz w:w="11906" w:h="16838"/>

</xml_diff>